<commit_message>
EngrM20 - Lab 5 WIP
</commit_message>
<xml_diff>
--- a/EngrM20/LABS/Lab5/EngrM20_Lab5.docx
+++ b/EngrM20/LABS/Lab5/EngrM20_Lab5.docx
@@ -149,10 +149,7 @@
     <w:p/>
     <w:p/>
     <w:p/>
-    <w:p>
-      <w:bookmarkStart w:id="1" w:name="_GoBack"/>
-      <w:bookmarkEnd w:id="1"/>
-    </w:p>
+    <w:p/>
     <w:p>
       <w:pPr>
         <w:jc w:val="center"/>
@@ -9394,64 +9391,2009 @@
       </w:r>
     </w:p>
     <w:p>
-      <w:pPr>
-        <w:rPr>
-          <w:b/>
-        </w:rPr>
-      </w:pPr>
-    </w:p>
-    <w:p>
-      <w:pPr>
-        <w:rPr>
-          <w:b/>
-        </w:rPr>
-      </w:pPr>
-    </w:p>
-    <w:p>
-      <w:pPr>
-        <w:rPr>
-          <w:b/>
-        </w:rPr>
-      </w:pPr>
-    </w:p>
-    <w:p>
-      <w:pPr>
-        <w:rPr>
-          <w:b/>
-        </w:rPr>
-      </w:pPr>
-    </w:p>
-    <w:p>
-      <w:pPr>
-        <w:rPr>
-          <w:b/>
-        </w:rPr>
-      </w:pPr>
-    </w:p>
-    <w:p>
-      <w:pPr>
-        <w:rPr>
-          <w:b/>
-        </w:rPr>
-      </w:pPr>
-    </w:p>
-    <w:p>
-      <w:pPr>
-        <w:rPr>
-          <w:b/>
-        </w:rPr>
-      </w:pPr>
-    </w:p>
-    <w:p>
-      <w:pPr>
-        <w:rPr>
-          <w:b/>
-        </w:rPr>
-      </w:pPr>
       <w:r>
         <w:rPr>
-          <w:b/>
-        </w:rPr>
+          <w:noProof/>
+        </w:rPr>
+        <w:drawing>
+          <wp:anchor distT="0" distB="0" distL="114300" distR="114300" simplePos="0" relativeHeight="251725824" behindDoc="0" locked="0" layoutInCell="1" allowOverlap="1">
+            <wp:simplePos x="0" y="0"/>
+            <wp:positionH relativeFrom="margin">
+              <wp:align>right</wp:align>
+            </wp:positionH>
+            <wp:positionV relativeFrom="paragraph">
+              <wp:posOffset>5867</wp:posOffset>
+            </wp:positionV>
+            <wp:extent cx="3620770" cy="2465070"/>
+            <wp:effectExtent l="0" t="0" r="0" b="0"/>
+            <wp:wrapSquare wrapText="bothSides"/>
+            <wp:docPr id="3" name="Picture 3"/>
+            <wp:cNvGraphicFramePr>
+              <a:graphicFrameLocks xmlns:a="http://schemas.openxmlformats.org/drawingml/2006/main" noChangeAspect="1"/>
+            </wp:cNvGraphicFramePr>
+            <a:graphic xmlns:a="http://schemas.openxmlformats.org/drawingml/2006/main">
+              <a:graphicData uri="http://schemas.openxmlformats.org/drawingml/2006/picture">
+                <pic:pic xmlns:pic="http://schemas.openxmlformats.org/drawingml/2006/picture">
+                  <pic:nvPicPr>
+                    <pic:cNvPr id="0" name="Picture 13"/>
+                    <pic:cNvPicPr>
+                      <a:picLocks noChangeAspect="1" noChangeArrowheads="1"/>
+                    </pic:cNvPicPr>
+                  </pic:nvPicPr>
+                  <pic:blipFill>
+                    <a:blip r:embed="rId12">
+                      <a:extLst>
+                        <a:ext uri="{28A0092B-C50C-407E-A947-70E740481C1C}">
+                          <a14:useLocalDpi xmlns:a14="http://schemas.microsoft.com/office/drawing/2010/main" val="0"/>
+                        </a:ext>
+                      </a:extLst>
+                    </a:blip>
+                    <a:srcRect/>
+                    <a:stretch>
+                      <a:fillRect/>
+                    </a:stretch>
+                  </pic:blipFill>
+                  <pic:spPr bwMode="auto">
+                    <a:xfrm>
+                      <a:off x="0" y="0"/>
+                      <a:ext cx="3620770" cy="2465070"/>
+                    </a:xfrm>
+                    <a:prstGeom prst="rect">
+                      <a:avLst/>
+                    </a:prstGeom>
+                    <a:noFill/>
+                    <a:ln>
+                      <a:noFill/>
+                    </a:ln>
+                  </pic:spPr>
+                </pic:pic>
+              </a:graphicData>
+            </a:graphic>
+          </wp:anchor>
+        </w:drawing>
+      </w:r>
+      <w:r>
+        <w:t xml:space="preserve">The internal resistance of the square wave generator was determined. </w:t>
+      </w:r>
+      <w:r>
+        <w:t xml:space="preserve">The circuit, as seen in Figure 1.1, was constructed. The voltage across the voltage source was first measured without any load resistor, R_L. Five additional voltage readings were taken with the load resistor connected, each time the load resistor being changed to a different value. The results can be seen in the table below. </w:t>
+      </w:r>
+    </w:p>
+    <w:p>
+      <w:r>
+        <w:t>The internal resistance was found experimentally to be 50.25 Ohms. The square wave generator voltage source claims to have an internal resistance of 50 Ohms. The experimental and actual internal resistances differ by 0.5%.</w:t>
+      </w:r>
+    </w:p>
+    <w:tbl>
+      <w:tblPr>
+        <w:tblStyle w:val="TableGrid"/>
+        <w:tblW w:w="0" w:type="auto"/>
+        <w:tblBorders>
+          <w:top w:val="none" w:sz="0" w:space="0" w:color="auto"/>
+          <w:left w:val="none" w:sz="0" w:space="0" w:color="auto"/>
+          <w:bottom w:val="none" w:sz="0" w:space="0" w:color="auto"/>
+          <w:right w:val="none" w:sz="0" w:space="0" w:color="auto"/>
+          <w:insideH w:val="none" w:sz="0" w:space="0" w:color="auto"/>
+          <w:insideV w:val="none" w:sz="0" w:space="0" w:color="auto"/>
+        </w:tblBorders>
+        <w:tblLook w:val="04A0" w:firstRow="1" w:lastRow="0" w:firstColumn="1" w:lastColumn="0" w:noHBand="0" w:noVBand="1"/>
+      </w:tblPr>
+      <w:tblGrid>
+        <w:gridCol w:w="1821"/>
+        <w:gridCol w:w="1821"/>
+        <w:gridCol w:w="1821"/>
+        <w:gridCol w:w="5242"/>
+      </w:tblGrid>
+      <w:tr>
+        <w:tc>
+          <w:tcPr>
+            <w:tcW w:w="1821" w:type="dxa"/>
+            <w:tcBorders>
+              <w:bottom w:val="single" w:sz="4" w:space="0" w:color="auto"/>
+              <w:right w:val="single" w:sz="4" w:space="0" w:color="auto"/>
+            </w:tcBorders>
+          </w:tcPr>
+          <w:p>
+            <w:pPr>
+              <w:rPr>
+                <w:b/>
+              </w:rPr>
+            </w:pPr>
+            <w:r>
+              <w:rPr>
+                <w:b/>
+              </w:rPr>
+              <w:t>V</w:t>
+            </w:r>
+            <w:r>
+              <w:rPr>
+                <w:b/>
+                <w:vertAlign w:val="subscript"/>
+              </w:rPr>
+              <w:t>in</w:t>
+            </w:r>
+          </w:p>
+        </w:tc>
+        <w:tc>
+          <w:tcPr>
+            <w:tcW w:w="1821" w:type="dxa"/>
+            <w:tcBorders>
+              <w:left w:val="single" w:sz="4" w:space="0" w:color="auto"/>
+              <w:bottom w:val="single" w:sz="4" w:space="0" w:color="auto"/>
+              <w:right w:val="single" w:sz="4" w:space="0" w:color="auto"/>
+            </w:tcBorders>
+          </w:tcPr>
+          <w:p>
+            <w:pPr>
+              <w:rPr>
+                <w:b/>
+              </w:rPr>
+            </w:pPr>
+            <w:r>
+              <w:rPr>
+                <w:b/>
+              </w:rPr>
+              <w:t>Resistance (R)</w:t>
+            </w:r>
+          </w:p>
+        </w:tc>
+        <w:tc>
+          <w:tcPr>
+            <w:tcW w:w="1821" w:type="dxa"/>
+            <w:tcBorders>
+              <w:left w:val="single" w:sz="4" w:space="0" w:color="auto"/>
+              <w:bottom w:val="single" w:sz="4" w:space="0" w:color="auto"/>
+              <w:right w:val="single" w:sz="4" w:space="0" w:color="auto"/>
+            </w:tcBorders>
+          </w:tcPr>
+          <w:p>
+            <w:pPr>
+              <w:rPr>
+                <w:b/>
+              </w:rPr>
+            </w:pPr>
+            <w:r>
+              <w:rPr>
+                <w:b/>
+              </w:rPr>
+              <w:t>V</w:t>
+            </w:r>
+            <w:r>
+              <w:rPr>
+                <w:b/>
+                <w:vertAlign w:val="subscript"/>
+              </w:rPr>
+              <w:t>out</w:t>
+            </w:r>
+          </w:p>
+        </w:tc>
+        <w:tc>
+          <w:tcPr>
+            <w:tcW w:w="5242" w:type="dxa"/>
+            <w:tcBorders>
+              <w:left w:val="single" w:sz="4" w:space="0" w:color="auto"/>
+              <w:bottom w:val="single" w:sz="4" w:space="0" w:color="auto"/>
+            </w:tcBorders>
+          </w:tcPr>
+          <w:p>
+            <w:pPr>
+              <w:rPr>
+                <w:b/>
+              </w:rPr>
+            </w:pPr>
+            <w:r>
+              <w:rPr>
+                <w:b/>
+              </w:rPr>
+              <w:t>Internal Resistance (R</w:t>
+            </w:r>
+            <w:r>
+              <w:rPr>
+                <w:b/>
+                <w:vertAlign w:val="subscript"/>
+              </w:rPr>
+              <w:t>i</w:t>
+            </w:r>
+            <w:r>
+              <w:rPr>
+                <w:b/>
+              </w:rPr>
+              <w:t>) – See (Calculation 1.1)</w:t>
+            </w:r>
+          </w:p>
+        </w:tc>
+      </w:tr>
+      <w:tr>
+        <w:tc>
+          <w:tcPr>
+            <w:tcW w:w="1821" w:type="dxa"/>
+            <w:tcBorders>
+              <w:top w:val="single" w:sz="4" w:space="0" w:color="auto"/>
+              <w:bottom w:val="single" w:sz="4" w:space="0" w:color="auto"/>
+              <w:right w:val="single" w:sz="4" w:space="0" w:color="auto"/>
+            </w:tcBorders>
+          </w:tcPr>
+          <w:p>
+            <w:r>
+              <w:t>1 V</w:t>
+            </w:r>
+            <w:r>
+              <w:rPr>
+                <w:vertAlign w:val="subscript"/>
+              </w:rPr>
+              <w:t>RMS</w:t>
+            </w:r>
+          </w:p>
+        </w:tc>
+        <w:tc>
+          <w:tcPr>
+            <w:tcW w:w="1821" w:type="dxa"/>
+            <w:tcBorders>
+              <w:top w:val="single" w:sz="4" w:space="0" w:color="auto"/>
+              <w:left w:val="single" w:sz="4" w:space="0" w:color="auto"/>
+              <w:bottom w:val="single" w:sz="4" w:space="0" w:color="auto"/>
+              <w:right w:val="single" w:sz="4" w:space="0" w:color="auto"/>
+            </w:tcBorders>
+          </w:tcPr>
+          <w:p>
+            <w:r>
+              <w:t>OPEN</w:t>
+            </w:r>
+          </w:p>
+        </w:tc>
+        <w:tc>
+          <w:tcPr>
+            <w:tcW w:w="1821" w:type="dxa"/>
+            <w:tcBorders>
+              <w:top w:val="single" w:sz="4" w:space="0" w:color="auto"/>
+              <w:left w:val="single" w:sz="4" w:space="0" w:color="auto"/>
+              <w:bottom w:val="single" w:sz="4" w:space="0" w:color="auto"/>
+              <w:right w:val="single" w:sz="4" w:space="0" w:color="auto"/>
+            </w:tcBorders>
+          </w:tcPr>
+          <w:p>
+            <w:r>
+              <w:t>2.01</w:t>
+            </w:r>
+          </w:p>
+        </w:tc>
+        <w:tc>
+          <w:tcPr>
+            <w:tcW w:w="5242" w:type="dxa"/>
+            <w:tcBorders>
+              <w:top w:val="single" w:sz="4" w:space="0" w:color="auto"/>
+              <w:left w:val="single" w:sz="4" w:space="0" w:color="auto"/>
+              <w:bottom w:val="single" w:sz="4" w:space="0" w:color="auto"/>
+            </w:tcBorders>
+          </w:tcPr>
+          <w:p>
+            <w:r>
+              <w:t>-</w:t>
+            </w:r>
+          </w:p>
+        </w:tc>
+      </w:tr>
+      <w:tr>
+        <w:tc>
+          <w:tcPr>
+            <w:tcW w:w="1821" w:type="dxa"/>
+            <w:tcBorders>
+              <w:top w:val="single" w:sz="4" w:space="0" w:color="auto"/>
+              <w:bottom w:val="single" w:sz="4" w:space="0" w:color="auto"/>
+              <w:right w:val="single" w:sz="4" w:space="0" w:color="auto"/>
+            </w:tcBorders>
+          </w:tcPr>
+          <w:p>
+            <w:pPr>
+              <w:rPr>
+                <w:b/>
+              </w:rPr>
+            </w:pPr>
+            <w:r>
+              <w:t>1 V</w:t>
+            </w:r>
+            <w:r>
+              <w:rPr>
+                <w:vertAlign w:val="subscript"/>
+              </w:rPr>
+              <w:t>RMS</w:t>
+            </w:r>
+          </w:p>
+        </w:tc>
+        <w:tc>
+          <w:tcPr>
+            <w:tcW w:w="1821" w:type="dxa"/>
+            <w:tcBorders>
+              <w:top w:val="single" w:sz="4" w:space="0" w:color="auto"/>
+              <w:left w:val="single" w:sz="4" w:space="0" w:color="auto"/>
+              <w:bottom w:val="single" w:sz="4" w:space="0" w:color="auto"/>
+              <w:right w:val="single" w:sz="4" w:space="0" w:color="auto"/>
+            </w:tcBorders>
+          </w:tcPr>
+          <w:p>
+            <w:r>
+              <w:t>300</w:t>
+            </w:r>
+          </w:p>
+        </w:tc>
+        <w:tc>
+          <w:tcPr>
+            <w:tcW w:w="1821" w:type="dxa"/>
+            <w:tcBorders>
+              <w:top w:val="single" w:sz="4" w:space="0" w:color="auto"/>
+              <w:left w:val="single" w:sz="4" w:space="0" w:color="auto"/>
+              <w:bottom w:val="single" w:sz="4" w:space="0" w:color="auto"/>
+              <w:right w:val="single" w:sz="4" w:space="0" w:color="auto"/>
+            </w:tcBorders>
+          </w:tcPr>
+          <w:p>
+            <w:r>
+              <w:t>1.72</w:t>
+            </w:r>
+          </w:p>
+        </w:tc>
+        <w:tc>
+          <w:tcPr>
+            <w:tcW w:w="5242" w:type="dxa"/>
+            <w:tcBorders>
+              <w:top w:val="single" w:sz="4" w:space="0" w:color="auto"/>
+              <w:left w:val="single" w:sz="4" w:space="0" w:color="auto"/>
+              <w:bottom w:val="single" w:sz="4" w:space="0" w:color="auto"/>
+            </w:tcBorders>
+          </w:tcPr>
+          <w:p>
+            <w:r>
+              <w:t>50.58</w:t>
+            </w:r>
+          </w:p>
+        </w:tc>
+      </w:tr>
+      <w:tr>
+        <w:tc>
+          <w:tcPr>
+            <w:tcW w:w="1821" w:type="dxa"/>
+            <w:tcBorders>
+              <w:top w:val="single" w:sz="4" w:space="0" w:color="auto"/>
+              <w:bottom w:val="single" w:sz="4" w:space="0" w:color="auto"/>
+              <w:right w:val="single" w:sz="4" w:space="0" w:color="auto"/>
+            </w:tcBorders>
+          </w:tcPr>
+          <w:p>
+            <w:pPr>
+              <w:rPr>
+                <w:b/>
+              </w:rPr>
+            </w:pPr>
+            <w:r>
+              <w:t>1 V</w:t>
+            </w:r>
+            <w:r>
+              <w:rPr>
+                <w:vertAlign w:val="subscript"/>
+              </w:rPr>
+              <w:t>RMS</w:t>
+            </w:r>
+          </w:p>
+        </w:tc>
+        <w:tc>
+          <w:tcPr>
+            <w:tcW w:w="1821" w:type="dxa"/>
+            <w:tcBorders>
+              <w:top w:val="single" w:sz="4" w:space="0" w:color="auto"/>
+              <w:left w:val="single" w:sz="4" w:space="0" w:color="auto"/>
+              <w:bottom w:val="single" w:sz="4" w:space="0" w:color="auto"/>
+              <w:right w:val="single" w:sz="4" w:space="0" w:color="auto"/>
+            </w:tcBorders>
+          </w:tcPr>
+          <w:p>
+            <w:r>
+              <w:t>200</w:t>
+            </w:r>
+          </w:p>
+        </w:tc>
+        <w:tc>
+          <w:tcPr>
+            <w:tcW w:w="1821" w:type="dxa"/>
+            <w:tcBorders>
+              <w:top w:val="single" w:sz="4" w:space="0" w:color="auto"/>
+              <w:left w:val="single" w:sz="4" w:space="0" w:color="auto"/>
+              <w:bottom w:val="single" w:sz="4" w:space="0" w:color="auto"/>
+              <w:right w:val="single" w:sz="4" w:space="0" w:color="auto"/>
+            </w:tcBorders>
+          </w:tcPr>
+          <w:p>
+            <w:r>
+              <w:t>1.60</w:t>
+            </w:r>
+          </w:p>
+        </w:tc>
+        <w:tc>
+          <w:tcPr>
+            <w:tcW w:w="5242" w:type="dxa"/>
+            <w:tcBorders>
+              <w:top w:val="single" w:sz="4" w:space="0" w:color="auto"/>
+              <w:left w:val="single" w:sz="4" w:space="0" w:color="auto"/>
+              <w:bottom w:val="single" w:sz="4" w:space="0" w:color="auto"/>
+            </w:tcBorders>
+          </w:tcPr>
+          <w:p>
+            <w:r>
+              <w:t>51.25</w:t>
+            </w:r>
+          </w:p>
+        </w:tc>
+      </w:tr>
+      <w:tr>
+        <w:tc>
+          <w:tcPr>
+            <w:tcW w:w="1821" w:type="dxa"/>
+            <w:tcBorders>
+              <w:top w:val="single" w:sz="4" w:space="0" w:color="auto"/>
+              <w:bottom w:val="single" w:sz="4" w:space="0" w:color="auto"/>
+              <w:right w:val="single" w:sz="4" w:space="0" w:color="auto"/>
+            </w:tcBorders>
+          </w:tcPr>
+          <w:p>
+            <w:pPr>
+              <w:rPr>
+                <w:b/>
+              </w:rPr>
+            </w:pPr>
+            <w:r>
+              <w:t>1 V</w:t>
+            </w:r>
+            <w:r>
+              <w:rPr>
+                <w:vertAlign w:val="subscript"/>
+              </w:rPr>
+              <w:t>RMS</w:t>
+            </w:r>
+          </w:p>
+        </w:tc>
+        <w:tc>
+          <w:tcPr>
+            <w:tcW w:w="1821" w:type="dxa"/>
+            <w:tcBorders>
+              <w:top w:val="single" w:sz="4" w:space="0" w:color="auto"/>
+              <w:left w:val="single" w:sz="4" w:space="0" w:color="auto"/>
+              <w:bottom w:val="single" w:sz="4" w:space="0" w:color="auto"/>
+              <w:right w:val="single" w:sz="4" w:space="0" w:color="auto"/>
+            </w:tcBorders>
+          </w:tcPr>
+          <w:p>
+            <w:r>
+              <w:t>100</w:t>
+            </w:r>
+          </w:p>
+        </w:tc>
+        <w:tc>
+          <w:tcPr>
+            <w:tcW w:w="1821" w:type="dxa"/>
+            <w:tcBorders>
+              <w:top w:val="single" w:sz="4" w:space="0" w:color="auto"/>
+              <w:left w:val="single" w:sz="4" w:space="0" w:color="auto"/>
+              <w:bottom w:val="single" w:sz="4" w:space="0" w:color="auto"/>
+              <w:right w:val="single" w:sz="4" w:space="0" w:color="auto"/>
+            </w:tcBorders>
+          </w:tcPr>
+          <w:p>
+            <w:r>
+              <w:t>1.34</w:t>
+            </w:r>
+          </w:p>
+        </w:tc>
+        <w:tc>
+          <w:tcPr>
+            <w:tcW w:w="5242" w:type="dxa"/>
+            <w:tcBorders>
+              <w:top w:val="single" w:sz="4" w:space="0" w:color="auto"/>
+              <w:left w:val="single" w:sz="4" w:space="0" w:color="auto"/>
+              <w:bottom w:val="single" w:sz="4" w:space="0" w:color="auto"/>
+            </w:tcBorders>
+          </w:tcPr>
+          <w:p>
+            <w:r>
+              <w:t>50.00</w:t>
+            </w:r>
+          </w:p>
+        </w:tc>
+      </w:tr>
+      <w:tr>
+        <w:tc>
+          <w:tcPr>
+            <w:tcW w:w="1821" w:type="dxa"/>
+            <w:tcBorders>
+              <w:top w:val="single" w:sz="4" w:space="0" w:color="auto"/>
+              <w:bottom w:val="single" w:sz="4" w:space="0" w:color="auto"/>
+              <w:right w:val="single" w:sz="4" w:space="0" w:color="auto"/>
+            </w:tcBorders>
+          </w:tcPr>
+          <w:p>
+            <w:pPr>
+              <w:rPr>
+                <w:b/>
+              </w:rPr>
+            </w:pPr>
+            <w:r>
+              <w:t>1 V</w:t>
+            </w:r>
+            <w:r>
+              <w:rPr>
+                <w:vertAlign w:val="subscript"/>
+              </w:rPr>
+              <w:t>RMS</w:t>
+            </w:r>
+          </w:p>
+        </w:tc>
+        <w:tc>
+          <w:tcPr>
+            <w:tcW w:w="1821" w:type="dxa"/>
+            <w:tcBorders>
+              <w:top w:val="single" w:sz="4" w:space="0" w:color="auto"/>
+              <w:left w:val="single" w:sz="4" w:space="0" w:color="auto"/>
+              <w:bottom w:val="single" w:sz="4" w:space="0" w:color="auto"/>
+              <w:right w:val="single" w:sz="4" w:space="0" w:color="auto"/>
+            </w:tcBorders>
+          </w:tcPr>
+          <w:p>
+            <w:r>
+              <w:t>50</w:t>
+            </w:r>
+          </w:p>
+        </w:tc>
+        <w:tc>
+          <w:tcPr>
+            <w:tcW w:w="1821" w:type="dxa"/>
+            <w:tcBorders>
+              <w:top w:val="single" w:sz="4" w:space="0" w:color="auto"/>
+              <w:left w:val="single" w:sz="4" w:space="0" w:color="auto"/>
+              <w:bottom w:val="single" w:sz="4" w:space="0" w:color="auto"/>
+              <w:right w:val="single" w:sz="4" w:space="0" w:color="auto"/>
+            </w:tcBorders>
+          </w:tcPr>
+          <w:p>
+            <w:r>
+              <w:t>1.00</w:t>
+            </w:r>
+          </w:p>
+        </w:tc>
+        <w:tc>
+          <w:tcPr>
+            <w:tcW w:w="5242" w:type="dxa"/>
+            <w:tcBorders>
+              <w:top w:val="single" w:sz="4" w:space="0" w:color="auto"/>
+              <w:left w:val="single" w:sz="4" w:space="0" w:color="auto"/>
+              <w:bottom w:val="single" w:sz="4" w:space="0" w:color="auto"/>
+            </w:tcBorders>
+          </w:tcPr>
+          <w:p>
+            <w:r>
+              <w:t>50.50</w:t>
+            </w:r>
+          </w:p>
+        </w:tc>
+      </w:tr>
+      <w:tr>
+        <w:tc>
+          <w:tcPr>
+            <w:tcW w:w="1821" w:type="dxa"/>
+            <w:tcBorders>
+              <w:top w:val="single" w:sz="4" w:space="0" w:color="auto"/>
+              <w:right w:val="single" w:sz="4" w:space="0" w:color="auto"/>
+            </w:tcBorders>
+          </w:tcPr>
+          <w:p>
+            <w:r>
+              <w:t>1 V</w:t>
+            </w:r>
+            <w:r>
+              <w:rPr>
+                <w:vertAlign w:val="subscript"/>
+              </w:rPr>
+              <w:t>RMS</w:t>
+            </w:r>
+          </w:p>
+        </w:tc>
+        <w:tc>
+          <w:tcPr>
+            <w:tcW w:w="1821" w:type="dxa"/>
+            <w:tcBorders>
+              <w:top w:val="single" w:sz="4" w:space="0" w:color="auto"/>
+              <w:left w:val="single" w:sz="4" w:space="0" w:color="auto"/>
+              <w:right w:val="single" w:sz="4" w:space="0" w:color="auto"/>
+            </w:tcBorders>
+          </w:tcPr>
+          <w:p>
+            <w:r>
+              <w:t>25</w:t>
+            </w:r>
+          </w:p>
+        </w:tc>
+        <w:tc>
+          <w:tcPr>
+            <w:tcW w:w="1821" w:type="dxa"/>
+            <w:tcBorders>
+              <w:top w:val="single" w:sz="4" w:space="0" w:color="auto"/>
+              <w:left w:val="single" w:sz="4" w:space="0" w:color="auto"/>
+              <w:right w:val="single" w:sz="4" w:space="0" w:color="auto"/>
+            </w:tcBorders>
+          </w:tcPr>
+          <w:p>
+            <w:r>
+              <w:t>0.68</w:t>
+            </w:r>
+          </w:p>
+        </w:tc>
+        <w:tc>
+          <w:tcPr>
+            <w:tcW w:w="5242" w:type="dxa"/>
+            <w:tcBorders>
+              <w:top w:val="single" w:sz="4" w:space="0" w:color="auto"/>
+              <w:left w:val="single" w:sz="4" w:space="0" w:color="auto"/>
+            </w:tcBorders>
+          </w:tcPr>
+          <w:p>
+            <w:r>
+              <w:t>48.90</w:t>
+            </w:r>
+          </w:p>
+        </w:tc>
+      </w:tr>
+      <w:tr>
+        <w:tc>
+          <w:tcPr>
+            <w:tcW w:w="1821" w:type="dxa"/>
+          </w:tcPr>
+          <w:p/>
+        </w:tc>
+        <w:tc>
+          <w:tcPr>
+            <w:tcW w:w="1821" w:type="dxa"/>
+          </w:tcPr>
+          <w:p/>
+        </w:tc>
+        <w:tc>
+          <w:tcPr>
+            <w:tcW w:w="1821" w:type="dxa"/>
+          </w:tcPr>
+          <w:p/>
+        </w:tc>
+        <w:tc>
+          <w:tcPr>
+            <w:tcW w:w="5242" w:type="dxa"/>
+          </w:tcPr>
+          <w:p/>
+        </w:tc>
+      </w:tr>
+      <w:tr>
+        <w:tc>
+          <w:tcPr>
+            <w:tcW w:w="5463" w:type="dxa"/>
+            <w:gridSpan w:val="3"/>
+          </w:tcPr>
+          <w:p>
+            <w:pPr>
+              <w:jc w:val="right"/>
+              <w:rPr>
+                <w:b/>
+              </w:rPr>
+            </w:pPr>
+            <w:r>
+              <w:rPr>
+                <w:b/>
+              </w:rPr>
+              <w:t>Av</w:t>
+            </w:r>
+            <w:r>
+              <w:rPr>
+                <w:b/>
+              </w:rPr>
+              <w:t>era</w:t>
+            </w:r>
+            <w:r>
+              <w:rPr>
+                <w:b/>
+              </w:rPr>
+              <w:t>g</w:t>
+            </w:r>
+            <w:r>
+              <w:rPr>
+                <w:b/>
+              </w:rPr>
+              <w:t>e</w:t>
+            </w:r>
+            <w:r>
+              <w:rPr>
+                <w:b/>
+              </w:rPr>
+              <w:t>:</w:t>
+            </w:r>
+          </w:p>
+        </w:tc>
+        <w:tc>
+          <w:tcPr>
+            <w:tcW w:w="5242" w:type="dxa"/>
+          </w:tcPr>
+          <w:p>
+            <w:r>
+              <w:t>50.25</w:t>
+            </w:r>
+          </w:p>
+        </w:tc>
+      </w:tr>
+      <w:tr>
+        <w:tc>
+          <w:tcPr>
+            <w:tcW w:w="5463" w:type="dxa"/>
+            <w:gridSpan w:val="3"/>
+          </w:tcPr>
+          <w:p>
+            <w:pPr>
+              <w:jc w:val="right"/>
+              <w:rPr>
+                <w:b/>
+              </w:rPr>
+            </w:pPr>
+            <w:r>
+              <w:rPr>
+                <w:b/>
+              </w:rPr>
+              <w:t>(Theoretical Value: 50 Ohms) -&gt; % Error:</w:t>
+            </w:r>
+          </w:p>
+        </w:tc>
+        <w:tc>
+          <w:tcPr>
+            <w:tcW w:w="5242" w:type="dxa"/>
+          </w:tcPr>
+          <w:p>
+            <w:r>
+              <w:t>0.5%</w:t>
+            </w:r>
+            <w:r>
+              <w:t xml:space="preserve">   - See (Calculation 1.2)</w:t>
+            </w:r>
+          </w:p>
+        </w:tc>
+      </w:tr>
+    </w:tbl>
+    <w:p>
+      <w:pPr>
+        <w:rPr>
+          <w:b/>
+        </w:rPr>
+      </w:pPr>
+    </w:p>
+    <w:p>
+      <w:pPr>
+        <w:rPr>
+          <w:b/>
+        </w:rPr>
+      </w:pPr>
+    </w:p>
+    <w:p>
+      <w:pPr>
+        <w:rPr>
+          <w:b/>
+        </w:rPr>
+      </w:pPr>
+      <w:r>
+        <w:rPr>
+          <w:b/>
+        </w:rPr>
+        <w:t>Part 2:</w:t>
+      </w:r>
+    </w:p>
+    <w:p>
+      <w:pPr>
+        <w:rPr>
+          <w:b/>
+        </w:rPr>
+      </w:pPr>
+    </w:p>
+    <w:p>
+      <w:pPr>
+        <w:rPr>
+          <w:b/>
+        </w:rPr>
+      </w:pPr>
+    </w:p>
+    <w:p>
+      <w:pPr>
+        <w:rPr>
+          <w:b/>
+        </w:rPr>
+      </w:pPr>
+    </w:p>
+    <w:p>
+      <w:pPr>
+        <w:rPr>
+          <w:b/>
+        </w:rPr>
+      </w:pPr>
+    </w:p>
+    <w:p>
+      <w:pPr>
+        <w:rPr>
+          <w:b/>
+        </w:rPr>
+      </w:pPr>
+    </w:p>
+    <w:p>
+      <w:pPr>
+        <w:rPr>
+          <w:b/>
+        </w:rPr>
+      </w:pPr>
+    </w:p>
+    <w:p>
+      <w:pPr>
+        <w:rPr>
+          <w:b/>
+        </w:rPr>
+      </w:pPr>
+    </w:p>
+    <w:p>
+      <w:pPr>
+        <w:rPr>
+          <w:b/>
+        </w:rPr>
+      </w:pPr>
+    </w:p>
+    <w:p>
+      <w:pPr>
+        <w:rPr>
+          <w:b/>
+        </w:rPr>
+      </w:pPr>
+    </w:p>
+    <w:p>
+      <w:pPr>
+        <w:rPr>
+          <w:b/>
+        </w:rPr>
+      </w:pPr>
+      <w:r>
+        <w:rPr>
+          <w:b/>
+        </w:rPr>
+        <w:lastRenderedPageBreak/>
+        <w:t>Part 3</w:t>
+      </w:r>
+      <w:r>
+        <w:rPr>
+          <w:b/>
+        </w:rPr>
+        <w:t>a</w:t>
+      </w:r>
+      <w:r>
+        <w:rPr>
+          <w:b/>
+        </w:rPr>
+        <w:t>:</w:t>
+      </w:r>
+    </w:p>
+    <w:p>
+      <w:pPr>
+        <w:rPr>
+          <w:b/>
+        </w:rPr>
+      </w:pPr>
+      <w:r>
+        <w:rPr>
+          <w:b/>
+          <w:noProof/>
+        </w:rPr>
+        <w:drawing>
+          <wp:anchor distT="0" distB="0" distL="114300" distR="114300" simplePos="0" relativeHeight="251726848" behindDoc="0" locked="0" layoutInCell="1" allowOverlap="1">
+            <wp:simplePos x="0" y="0"/>
+            <wp:positionH relativeFrom="margin">
+              <wp:align>right</wp:align>
+            </wp:positionH>
+            <wp:positionV relativeFrom="paragraph">
+              <wp:posOffset>11430</wp:posOffset>
+            </wp:positionV>
+            <wp:extent cx="4193540" cy="2402840"/>
+            <wp:effectExtent l="0" t="0" r="0" b="0"/>
+            <wp:wrapSquare wrapText="bothSides"/>
+            <wp:docPr id="4" name="Picture 4"/>
+            <wp:cNvGraphicFramePr>
+              <a:graphicFrameLocks xmlns:a="http://schemas.openxmlformats.org/drawingml/2006/main" noChangeAspect="1"/>
+            </wp:cNvGraphicFramePr>
+            <a:graphic xmlns:a="http://schemas.openxmlformats.org/drawingml/2006/main">
+              <a:graphicData uri="http://schemas.openxmlformats.org/drawingml/2006/picture">
+                <pic:pic xmlns:pic="http://schemas.openxmlformats.org/drawingml/2006/picture">
+                  <pic:nvPicPr>
+                    <pic:cNvPr id="0" name="Picture 14"/>
+                    <pic:cNvPicPr>
+                      <a:picLocks noChangeAspect="1" noChangeArrowheads="1"/>
+                    </pic:cNvPicPr>
+                  </pic:nvPicPr>
+                  <pic:blipFill>
+                    <a:blip r:embed="rId13">
+                      <a:extLst>
+                        <a:ext uri="{28A0092B-C50C-407E-A947-70E740481C1C}">
+                          <a14:useLocalDpi xmlns:a14="http://schemas.microsoft.com/office/drawing/2010/main" val="0"/>
+                        </a:ext>
+                      </a:extLst>
+                    </a:blip>
+                    <a:srcRect/>
+                    <a:stretch>
+                      <a:fillRect/>
+                    </a:stretch>
+                  </pic:blipFill>
+                  <pic:spPr bwMode="auto">
+                    <a:xfrm>
+                      <a:off x="0" y="0"/>
+                      <a:ext cx="4193540" cy="2402840"/>
+                    </a:xfrm>
+                    <a:prstGeom prst="rect">
+                      <a:avLst/>
+                    </a:prstGeom>
+                    <a:noFill/>
+                    <a:ln>
+                      <a:noFill/>
+                    </a:ln>
+                  </pic:spPr>
+                </pic:pic>
+              </a:graphicData>
+            </a:graphic>
+            <wp14:sizeRelH relativeFrom="margin">
+              <wp14:pctWidth>0</wp14:pctWidth>
+            </wp14:sizeRelH>
+            <wp14:sizeRelV relativeFrom="margin">
+              <wp14:pctHeight>0</wp14:pctHeight>
+            </wp14:sizeRelV>
+          </wp:anchor>
+        </w:drawing>
+      </w:r>
+    </w:p>
+    <w:p>
+      <w:pPr>
+        <w:rPr>
+          <w:b/>
+        </w:rPr>
+      </w:pPr>
+    </w:p>
+    <w:p>
+      <w:pPr>
+        <w:rPr>
+          <w:b/>
+        </w:rPr>
+      </w:pPr>
+    </w:p>
+    <w:p>
+      <w:pPr>
+        <w:rPr>
+          <w:b/>
+        </w:rPr>
+      </w:pPr>
+    </w:p>
+    <w:p>
+      <w:pPr>
+        <w:rPr>
+          <w:b/>
+        </w:rPr>
+      </w:pPr>
+    </w:p>
+    <w:p>
+      <w:pPr>
+        <w:rPr>
+          <w:b/>
+        </w:rPr>
+      </w:pPr>
+    </w:p>
+    <w:p>
+      <w:pPr>
+        <w:rPr>
+          <w:b/>
+        </w:rPr>
+      </w:pPr>
+    </w:p>
+    <w:p>
+      <w:pPr>
+        <w:rPr>
+          <w:b/>
+        </w:rPr>
+      </w:pPr>
+    </w:p>
+    <w:p>
+      <w:pPr>
+        <w:rPr>
+          <w:b/>
+        </w:rPr>
+      </w:pPr>
+      <w:r>
+        <w:rPr>
+          <w:b/>
+          <w:noProof/>
+        </w:rPr>
+        <w:drawing>
+          <wp:anchor distT="0" distB="0" distL="114300" distR="114300" simplePos="0" relativeHeight="251730944" behindDoc="0" locked="0" layoutInCell="1" allowOverlap="1">
+            <wp:simplePos x="0" y="0"/>
+            <wp:positionH relativeFrom="margin">
+              <wp:align>right</wp:align>
+            </wp:positionH>
+            <wp:positionV relativeFrom="paragraph">
+              <wp:posOffset>414655</wp:posOffset>
+            </wp:positionV>
+            <wp:extent cx="6849110" cy="2445385"/>
+            <wp:effectExtent l="0" t="0" r="8890" b="0"/>
+            <wp:wrapSquare wrapText="bothSides"/>
+            <wp:docPr id="9" name="Picture 9"/>
+            <wp:cNvGraphicFramePr>
+              <a:graphicFrameLocks xmlns:a="http://schemas.openxmlformats.org/drawingml/2006/main" noChangeAspect="1"/>
+            </wp:cNvGraphicFramePr>
+            <a:graphic xmlns:a="http://schemas.openxmlformats.org/drawingml/2006/main">
+              <a:graphicData uri="http://schemas.openxmlformats.org/drawingml/2006/picture">
+                <pic:pic xmlns:pic="http://schemas.openxmlformats.org/drawingml/2006/picture">
+                  <pic:nvPicPr>
+                    <pic:cNvPr id="0" name="Picture 19"/>
+                    <pic:cNvPicPr>
+                      <a:picLocks noChangeAspect="1" noChangeArrowheads="1"/>
+                    </pic:cNvPicPr>
+                  </pic:nvPicPr>
+                  <pic:blipFill>
+                    <a:blip r:embed="rId14" cstate="print">
+                      <a:extLst>
+                        <a:ext uri="{28A0092B-C50C-407E-A947-70E740481C1C}">
+                          <a14:useLocalDpi xmlns:a14="http://schemas.microsoft.com/office/drawing/2010/main" val="0"/>
+                        </a:ext>
+                      </a:extLst>
+                    </a:blip>
+                    <a:srcRect/>
+                    <a:stretch>
+                      <a:fillRect/>
+                    </a:stretch>
+                  </pic:blipFill>
+                  <pic:spPr bwMode="auto">
+                    <a:xfrm>
+                      <a:off x="0" y="0"/>
+                      <a:ext cx="6849110" cy="2445385"/>
+                    </a:xfrm>
+                    <a:prstGeom prst="rect">
+                      <a:avLst/>
+                    </a:prstGeom>
+                    <a:noFill/>
+                    <a:ln>
+                      <a:noFill/>
+                    </a:ln>
+                  </pic:spPr>
+                </pic:pic>
+              </a:graphicData>
+            </a:graphic>
+            <wp14:sizeRelV relativeFrom="margin">
+              <wp14:pctHeight>0</wp14:pctHeight>
+            </wp14:sizeRelV>
+          </wp:anchor>
+        </w:drawing>
+      </w:r>
+    </w:p>
+    <w:p>
+      <w:pPr>
+        <w:rPr>
+          <w:b/>
+        </w:rPr>
+      </w:pPr>
+      <w:r>
+        <w:rPr>
+          <w:b/>
+          <w:noProof/>
+        </w:rPr>
+        <w:drawing>
+          <wp:anchor distT="0" distB="0" distL="114300" distR="114300" simplePos="0" relativeHeight="251731968" behindDoc="0" locked="0" layoutInCell="1" allowOverlap="1">
+            <wp:simplePos x="0" y="0"/>
+            <wp:positionH relativeFrom="margin">
+              <wp:align>left</wp:align>
+            </wp:positionH>
+            <wp:positionV relativeFrom="paragraph">
+              <wp:posOffset>2752485</wp:posOffset>
+            </wp:positionV>
+            <wp:extent cx="6847205" cy="3508375"/>
+            <wp:effectExtent l="0" t="0" r="0" b="0"/>
+            <wp:wrapSquare wrapText="bothSides"/>
+            <wp:docPr id="12" name="Picture 12"/>
+            <wp:cNvGraphicFramePr>
+              <a:graphicFrameLocks xmlns:a="http://schemas.openxmlformats.org/drawingml/2006/main" noChangeAspect="1"/>
+            </wp:cNvGraphicFramePr>
+            <a:graphic xmlns:a="http://schemas.openxmlformats.org/drawingml/2006/main">
+              <a:graphicData uri="http://schemas.openxmlformats.org/drawingml/2006/picture">
+                <pic:pic xmlns:pic="http://schemas.openxmlformats.org/drawingml/2006/picture">
+                  <pic:nvPicPr>
+                    <pic:cNvPr id="0" name="Picture 21"/>
+                    <pic:cNvPicPr>
+                      <a:picLocks noChangeAspect="1" noChangeArrowheads="1"/>
+                    </pic:cNvPicPr>
+                  </pic:nvPicPr>
+                  <pic:blipFill>
+                    <a:blip r:embed="rId15">
+                      <a:extLst>
+                        <a:ext uri="{28A0092B-C50C-407E-A947-70E740481C1C}">
+                          <a14:useLocalDpi xmlns:a14="http://schemas.microsoft.com/office/drawing/2010/main" val="0"/>
+                        </a:ext>
+                      </a:extLst>
+                    </a:blip>
+                    <a:srcRect/>
+                    <a:stretch>
+                      <a:fillRect/>
+                    </a:stretch>
+                  </pic:blipFill>
+                  <pic:spPr bwMode="auto">
+                    <a:xfrm>
+                      <a:off x="0" y="0"/>
+                      <a:ext cx="6847205" cy="3508375"/>
+                    </a:xfrm>
+                    <a:prstGeom prst="rect">
+                      <a:avLst/>
+                    </a:prstGeom>
+                    <a:noFill/>
+                    <a:ln>
+                      <a:noFill/>
+                    </a:ln>
+                  </pic:spPr>
+                </pic:pic>
+              </a:graphicData>
+            </a:graphic>
+            <wp14:sizeRelV relativeFrom="margin">
+              <wp14:pctHeight>0</wp14:pctHeight>
+            </wp14:sizeRelV>
+          </wp:anchor>
+        </w:drawing>
+      </w:r>
+    </w:p>
+    <w:p>
+      <w:pPr>
+        <w:rPr>
+          <w:b/>
+        </w:rPr>
+      </w:pPr>
+      <w:r>
+        <w:rPr>
+          <w:b/>
+        </w:rPr>
+        <w:lastRenderedPageBreak/>
+        <w:t>Part 3b:</w:t>
+      </w:r>
+    </w:p>
+    <w:p>
+      <w:pPr>
+        <w:rPr>
+          <w:b/>
+        </w:rPr>
+      </w:pPr>
+      <w:r>
+        <w:rPr>
+          <w:b/>
+          <w:noProof/>
+        </w:rPr>
+        <w:drawing>
+          <wp:anchor distT="0" distB="0" distL="114300" distR="114300" simplePos="0" relativeHeight="251727872" behindDoc="0" locked="0" layoutInCell="1" allowOverlap="1">
+            <wp:simplePos x="0" y="0"/>
+            <wp:positionH relativeFrom="margin">
+              <wp:align>right</wp:align>
+            </wp:positionH>
+            <wp:positionV relativeFrom="paragraph">
+              <wp:posOffset>11608</wp:posOffset>
+            </wp:positionV>
+            <wp:extent cx="4210685" cy="2411730"/>
+            <wp:effectExtent l="0" t="0" r="0" b="7620"/>
+            <wp:wrapSquare wrapText="bothSides"/>
+            <wp:docPr id="5" name="Picture 5"/>
+            <wp:cNvGraphicFramePr>
+              <a:graphicFrameLocks xmlns:a="http://schemas.openxmlformats.org/drawingml/2006/main" noChangeAspect="1"/>
+            </wp:cNvGraphicFramePr>
+            <a:graphic xmlns:a="http://schemas.openxmlformats.org/drawingml/2006/main">
+              <a:graphicData uri="http://schemas.openxmlformats.org/drawingml/2006/picture">
+                <pic:pic xmlns:pic="http://schemas.openxmlformats.org/drawingml/2006/picture">
+                  <pic:nvPicPr>
+                    <pic:cNvPr id="0" name="Picture 15"/>
+                    <pic:cNvPicPr>
+                      <a:picLocks noChangeAspect="1" noChangeArrowheads="1"/>
+                    </pic:cNvPicPr>
+                  </pic:nvPicPr>
+                  <pic:blipFill>
+                    <a:blip r:embed="rId16">
+                      <a:extLst>
+                        <a:ext uri="{28A0092B-C50C-407E-A947-70E740481C1C}">
+                          <a14:useLocalDpi xmlns:a14="http://schemas.microsoft.com/office/drawing/2010/main" val="0"/>
+                        </a:ext>
+                      </a:extLst>
+                    </a:blip>
+                    <a:srcRect/>
+                    <a:stretch>
+                      <a:fillRect/>
+                    </a:stretch>
+                  </pic:blipFill>
+                  <pic:spPr bwMode="auto">
+                    <a:xfrm>
+                      <a:off x="0" y="0"/>
+                      <a:ext cx="4210685" cy="2411730"/>
+                    </a:xfrm>
+                    <a:prstGeom prst="rect">
+                      <a:avLst/>
+                    </a:prstGeom>
+                    <a:noFill/>
+                    <a:ln>
+                      <a:noFill/>
+                    </a:ln>
+                  </pic:spPr>
+                </pic:pic>
+              </a:graphicData>
+            </a:graphic>
+            <wp14:sizeRelH relativeFrom="margin">
+              <wp14:pctWidth>0</wp14:pctWidth>
+            </wp14:sizeRelH>
+            <wp14:sizeRelV relativeFrom="margin">
+              <wp14:pctHeight>0</wp14:pctHeight>
+            </wp14:sizeRelV>
+          </wp:anchor>
+        </w:drawing>
+      </w:r>
+    </w:p>
+    <w:p>
+      <w:pPr>
+        <w:rPr>
+          <w:b/>
+        </w:rPr>
+      </w:pPr>
+    </w:p>
+    <w:p>
+      <w:pPr>
+        <w:rPr>
+          <w:b/>
+        </w:rPr>
+      </w:pPr>
+    </w:p>
+    <w:p>
+      <w:pPr>
+        <w:rPr>
+          <w:b/>
+        </w:rPr>
+      </w:pPr>
+    </w:p>
+    <w:p>
+      <w:pPr>
+        <w:rPr>
+          <w:b/>
+        </w:rPr>
+      </w:pPr>
+    </w:p>
+    <w:p>
+      <w:pPr>
+        <w:rPr>
+          <w:b/>
+        </w:rPr>
+      </w:pPr>
+    </w:p>
+    <w:p>
+      <w:pPr>
+        <w:rPr>
+          <w:b/>
+        </w:rPr>
+      </w:pPr>
+    </w:p>
+    <w:p>
+      <w:pPr>
+        <w:rPr>
+          <w:b/>
+        </w:rPr>
+      </w:pPr>
+    </w:p>
+    <w:p>
+      <w:pPr>
+        <w:rPr>
+          <w:b/>
+        </w:rPr>
+      </w:pPr>
+    </w:p>
+    <w:p>
+      <w:pPr>
+        <w:rPr>
+          <w:b/>
+        </w:rPr>
+      </w:pPr>
+      <w:r>
+        <w:rPr>
+          <w:b/>
+          <w:noProof/>
+        </w:rPr>
+        <w:drawing>
+          <wp:anchor distT="0" distB="0" distL="114300" distR="114300" simplePos="0" relativeHeight="251732992" behindDoc="0" locked="0" layoutInCell="1" allowOverlap="1">
+            <wp:simplePos x="0" y="0"/>
+            <wp:positionH relativeFrom="margin">
+              <wp:align>right</wp:align>
+            </wp:positionH>
+            <wp:positionV relativeFrom="paragraph">
+              <wp:posOffset>2835121</wp:posOffset>
+            </wp:positionV>
+            <wp:extent cx="6851650" cy="3436620"/>
+            <wp:effectExtent l="0" t="0" r="6350" b="0"/>
+            <wp:wrapSquare wrapText="bothSides"/>
+            <wp:docPr id="14" name="Picture 14"/>
+            <wp:cNvGraphicFramePr>
+              <a:graphicFrameLocks xmlns:a="http://schemas.openxmlformats.org/drawingml/2006/main" noChangeAspect="1"/>
+            </wp:cNvGraphicFramePr>
+            <a:graphic xmlns:a="http://schemas.openxmlformats.org/drawingml/2006/main">
+              <a:graphicData uri="http://schemas.openxmlformats.org/drawingml/2006/picture">
+                <pic:pic xmlns:pic="http://schemas.openxmlformats.org/drawingml/2006/picture">
+                  <pic:nvPicPr>
+                    <pic:cNvPr id="0" name="Picture 23"/>
+                    <pic:cNvPicPr>
+                      <a:picLocks noChangeAspect="1" noChangeArrowheads="1"/>
+                    </pic:cNvPicPr>
+                  </pic:nvPicPr>
+                  <pic:blipFill>
+                    <a:blip r:embed="rId17">
+                      <a:extLst>
+                        <a:ext uri="{28A0092B-C50C-407E-A947-70E740481C1C}">
+                          <a14:useLocalDpi xmlns:a14="http://schemas.microsoft.com/office/drawing/2010/main" val="0"/>
+                        </a:ext>
+                      </a:extLst>
+                    </a:blip>
+                    <a:srcRect/>
+                    <a:stretch>
+                      <a:fillRect/>
+                    </a:stretch>
+                  </pic:blipFill>
+                  <pic:spPr bwMode="auto">
+                    <a:xfrm>
+                      <a:off x="0" y="0"/>
+                      <a:ext cx="6851650" cy="3436620"/>
+                    </a:xfrm>
+                    <a:prstGeom prst="rect">
+                      <a:avLst/>
+                    </a:prstGeom>
+                    <a:noFill/>
+                    <a:ln>
+                      <a:noFill/>
+                    </a:ln>
+                  </pic:spPr>
+                </pic:pic>
+              </a:graphicData>
+            </a:graphic>
+            <wp14:sizeRelV relativeFrom="margin">
+              <wp14:pctHeight>0</wp14:pctHeight>
+            </wp14:sizeRelV>
+          </wp:anchor>
+        </w:drawing>
+      </w:r>
+      <w:r>
+        <w:rPr>
+          <w:b/>
+          <w:noProof/>
+        </w:rPr>
+        <w:drawing>
+          <wp:inline distT="0" distB="0" distL="0" distR="0">
+            <wp:extent cx="6847205" cy="2488019"/>
+            <wp:effectExtent l="0" t="0" r="0" b="7620"/>
+            <wp:docPr id="13" name="Picture 13"/>
+            <wp:cNvGraphicFramePr>
+              <a:graphicFrameLocks xmlns:a="http://schemas.openxmlformats.org/drawingml/2006/main" noChangeAspect="1"/>
+            </wp:cNvGraphicFramePr>
+            <a:graphic xmlns:a="http://schemas.openxmlformats.org/drawingml/2006/main">
+              <a:graphicData uri="http://schemas.openxmlformats.org/drawingml/2006/picture">
+                <pic:pic xmlns:pic="http://schemas.openxmlformats.org/drawingml/2006/picture">
+                  <pic:nvPicPr>
+                    <pic:cNvPr id="0" name="Picture 22"/>
+                    <pic:cNvPicPr>
+                      <a:picLocks noChangeAspect="1" noChangeArrowheads="1"/>
+                    </pic:cNvPicPr>
+                  </pic:nvPicPr>
+                  <pic:blipFill>
+                    <a:blip r:embed="rId18" cstate="print">
+                      <a:extLst>
+                        <a:ext uri="{28A0092B-C50C-407E-A947-70E740481C1C}">
+                          <a14:useLocalDpi xmlns:a14="http://schemas.microsoft.com/office/drawing/2010/main" val="0"/>
+                        </a:ext>
+                      </a:extLst>
+                    </a:blip>
+                    <a:srcRect/>
+                    <a:stretch>
+                      <a:fillRect/>
+                    </a:stretch>
+                  </pic:blipFill>
+                  <pic:spPr bwMode="auto">
+                    <a:xfrm>
+                      <a:off x="0" y="0"/>
+                      <a:ext cx="6851322" cy="2489515"/>
+                    </a:xfrm>
+                    <a:prstGeom prst="rect">
+                      <a:avLst/>
+                    </a:prstGeom>
+                    <a:noFill/>
+                    <a:ln>
+                      <a:noFill/>
+                    </a:ln>
+                  </pic:spPr>
+                </pic:pic>
+              </a:graphicData>
+            </a:graphic>
+          </wp:inline>
+        </w:drawing>
+      </w:r>
+    </w:p>
+    <w:p>
+      <w:pPr>
+        <w:rPr>
+          <w:b/>
+        </w:rPr>
+      </w:pPr>
+    </w:p>
+    <w:p>
+      <w:pPr>
+        <w:rPr>
+          <w:b/>
+        </w:rPr>
+      </w:pPr>
+      <w:r>
+        <w:rPr>
+          <w:b/>
+        </w:rPr>
+        <w:lastRenderedPageBreak/>
+        <w:t>Part 3c:</w:t>
+      </w:r>
+    </w:p>
+    <w:p>
+      <w:pPr>
+        <w:rPr>
+          <w:b/>
+        </w:rPr>
+      </w:pPr>
+      <w:r>
+        <w:rPr>
+          <w:b/>
+          <w:noProof/>
+        </w:rPr>
+        <w:drawing>
+          <wp:anchor distT="0" distB="0" distL="114300" distR="114300" simplePos="0" relativeHeight="251728896" behindDoc="0" locked="0" layoutInCell="1" allowOverlap="1">
+            <wp:simplePos x="0" y="0"/>
+            <wp:positionH relativeFrom="margin">
+              <wp:align>right</wp:align>
+            </wp:positionH>
+            <wp:positionV relativeFrom="paragraph">
+              <wp:posOffset>13335</wp:posOffset>
+            </wp:positionV>
+            <wp:extent cx="3970020" cy="2545715"/>
+            <wp:effectExtent l="0" t="0" r="0" b="6985"/>
+            <wp:wrapSquare wrapText="bothSides"/>
+            <wp:docPr id="6" name="Picture 6"/>
+            <wp:cNvGraphicFramePr>
+              <a:graphicFrameLocks xmlns:a="http://schemas.openxmlformats.org/drawingml/2006/main" noChangeAspect="1"/>
+            </wp:cNvGraphicFramePr>
+            <a:graphic xmlns:a="http://schemas.openxmlformats.org/drawingml/2006/main">
+              <a:graphicData uri="http://schemas.openxmlformats.org/drawingml/2006/picture">
+                <pic:pic xmlns:pic="http://schemas.openxmlformats.org/drawingml/2006/picture">
+                  <pic:nvPicPr>
+                    <pic:cNvPr id="0" name="Picture 16"/>
+                    <pic:cNvPicPr>
+                      <a:picLocks noChangeAspect="1" noChangeArrowheads="1"/>
+                    </pic:cNvPicPr>
+                  </pic:nvPicPr>
+                  <pic:blipFill>
+                    <a:blip r:embed="rId19">
+                      <a:extLst>
+                        <a:ext uri="{28A0092B-C50C-407E-A947-70E740481C1C}">
+                          <a14:useLocalDpi xmlns:a14="http://schemas.microsoft.com/office/drawing/2010/main" val="0"/>
+                        </a:ext>
+                      </a:extLst>
+                    </a:blip>
+                    <a:srcRect/>
+                    <a:stretch>
+                      <a:fillRect/>
+                    </a:stretch>
+                  </pic:blipFill>
+                  <pic:spPr bwMode="auto">
+                    <a:xfrm>
+                      <a:off x="0" y="0"/>
+                      <a:ext cx="3970020" cy="2545715"/>
+                    </a:xfrm>
+                    <a:prstGeom prst="rect">
+                      <a:avLst/>
+                    </a:prstGeom>
+                    <a:noFill/>
+                    <a:ln>
+                      <a:noFill/>
+                    </a:ln>
+                  </pic:spPr>
+                </pic:pic>
+              </a:graphicData>
+            </a:graphic>
+            <wp14:sizeRelH relativeFrom="margin">
+              <wp14:pctWidth>0</wp14:pctWidth>
+            </wp14:sizeRelH>
+            <wp14:sizeRelV relativeFrom="margin">
+              <wp14:pctHeight>0</wp14:pctHeight>
+            </wp14:sizeRelV>
+          </wp:anchor>
+        </w:drawing>
+      </w:r>
+    </w:p>
+    <w:p>
+      <w:pPr>
+        <w:rPr>
+          <w:b/>
+        </w:rPr>
+      </w:pPr>
+    </w:p>
+    <w:p>
+      <w:pPr>
+        <w:rPr>
+          <w:b/>
+        </w:rPr>
+      </w:pPr>
+    </w:p>
+    <w:p>
+      <w:pPr>
+        <w:rPr>
+          <w:b/>
+        </w:rPr>
+      </w:pPr>
+    </w:p>
+    <w:p>
+      <w:pPr>
+        <w:rPr>
+          <w:b/>
+        </w:rPr>
+      </w:pPr>
+    </w:p>
+    <w:p>
+      <w:pPr>
+        <w:rPr>
+          <w:b/>
+        </w:rPr>
+      </w:pPr>
+    </w:p>
+    <w:p>
+      <w:pPr>
+        <w:rPr>
+          <w:b/>
+        </w:rPr>
+      </w:pPr>
+    </w:p>
+    <w:p>
+      <w:pPr>
+        <w:rPr>
+          <w:b/>
+        </w:rPr>
+      </w:pPr>
+    </w:p>
+    <w:p>
+      <w:pPr>
+        <w:rPr>
+          <w:b/>
+        </w:rPr>
+      </w:pPr>
+      <w:r>
+        <w:rPr>
+          <w:b/>
+          <w:noProof/>
+        </w:rPr>
+        <w:drawing>
+          <wp:anchor distT="0" distB="0" distL="114300" distR="114300" simplePos="0" relativeHeight="251734016" behindDoc="0" locked="0" layoutInCell="1" allowOverlap="1">
+            <wp:simplePos x="0" y="0"/>
+            <wp:positionH relativeFrom="margin">
+              <wp:align>right</wp:align>
+            </wp:positionH>
+            <wp:positionV relativeFrom="paragraph">
+              <wp:posOffset>314040</wp:posOffset>
+            </wp:positionV>
+            <wp:extent cx="6842125" cy="2538095"/>
+            <wp:effectExtent l="0" t="0" r="0" b="0"/>
+            <wp:wrapSquare wrapText="bothSides"/>
+            <wp:docPr id="15" name="Picture 15"/>
+            <wp:cNvGraphicFramePr>
+              <a:graphicFrameLocks xmlns:a="http://schemas.openxmlformats.org/drawingml/2006/main" noChangeAspect="1"/>
+            </wp:cNvGraphicFramePr>
+            <a:graphic xmlns:a="http://schemas.openxmlformats.org/drawingml/2006/main">
+              <a:graphicData uri="http://schemas.openxmlformats.org/drawingml/2006/picture">
+                <pic:pic xmlns:pic="http://schemas.openxmlformats.org/drawingml/2006/picture">
+                  <pic:nvPicPr>
+                    <pic:cNvPr id="0" name="Picture 24"/>
+                    <pic:cNvPicPr>
+                      <a:picLocks noChangeAspect="1" noChangeArrowheads="1"/>
+                    </pic:cNvPicPr>
+                  </pic:nvPicPr>
+                  <pic:blipFill>
+                    <a:blip r:embed="rId20" cstate="print">
+                      <a:extLst>
+                        <a:ext uri="{28A0092B-C50C-407E-A947-70E740481C1C}">
+                          <a14:useLocalDpi xmlns:a14="http://schemas.microsoft.com/office/drawing/2010/main" val="0"/>
+                        </a:ext>
+                      </a:extLst>
+                    </a:blip>
+                    <a:srcRect/>
+                    <a:stretch>
+                      <a:fillRect/>
+                    </a:stretch>
+                  </pic:blipFill>
+                  <pic:spPr bwMode="auto">
+                    <a:xfrm>
+                      <a:off x="0" y="0"/>
+                      <a:ext cx="6842125" cy="2538095"/>
+                    </a:xfrm>
+                    <a:prstGeom prst="rect">
+                      <a:avLst/>
+                    </a:prstGeom>
+                    <a:noFill/>
+                    <a:ln>
+                      <a:noFill/>
+                    </a:ln>
+                  </pic:spPr>
+                </pic:pic>
+              </a:graphicData>
+            </a:graphic>
+            <wp14:sizeRelV relativeFrom="margin">
+              <wp14:pctHeight>0</wp14:pctHeight>
+            </wp14:sizeRelV>
+          </wp:anchor>
+        </w:drawing>
+      </w:r>
+    </w:p>
+    <w:p>
+      <w:pPr>
+        <w:rPr>
+          <w:b/>
+        </w:rPr>
+      </w:pPr>
+      <w:r>
+        <w:rPr>
+          <w:b/>
+          <w:noProof/>
+        </w:rPr>
+        <w:drawing>
+          <wp:anchor distT="0" distB="0" distL="114300" distR="114300" simplePos="0" relativeHeight="251735040" behindDoc="0" locked="0" layoutInCell="1" allowOverlap="1">
+            <wp:simplePos x="0" y="0"/>
+            <wp:positionH relativeFrom="margin">
+              <wp:align>right</wp:align>
+            </wp:positionH>
+            <wp:positionV relativeFrom="paragraph">
+              <wp:posOffset>2898140</wp:posOffset>
+            </wp:positionV>
+            <wp:extent cx="6858000" cy="3373755"/>
+            <wp:effectExtent l="0" t="0" r="0" b="0"/>
+            <wp:wrapSquare wrapText="bothSides"/>
+            <wp:docPr id="16" name="Picture 16"/>
+            <wp:cNvGraphicFramePr>
+              <a:graphicFrameLocks xmlns:a="http://schemas.openxmlformats.org/drawingml/2006/main" noChangeAspect="1"/>
+            </wp:cNvGraphicFramePr>
+            <a:graphic xmlns:a="http://schemas.openxmlformats.org/drawingml/2006/main">
+              <a:graphicData uri="http://schemas.openxmlformats.org/drawingml/2006/picture">
+                <pic:pic xmlns:pic="http://schemas.openxmlformats.org/drawingml/2006/picture">
+                  <pic:nvPicPr>
+                    <pic:cNvPr id="0" name="Picture 25"/>
+                    <pic:cNvPicPr>
+                      <a:picLocks noChangeAspect="1" noChangeArrowheads="1"/>
+                    </pic:cNvPicPr>
+                  </pic:nvPicPr>
+                  <pic:blipFill>
+                    <a:blip r:embed="rId21">
+                      <a:extLst>
+                        <a:ext uri="{28A0092B-C50C-407E-A947-70E740481C1C}">
+                          <a14:useLocalDpi xmlns:a14="http://schemas.microsoft.com/office/drawing/2010/main" val="0"/>
+                        </a:ext>
+                      </a:extLst>
+                    </a:blip>
+                    <a:srcRect/>
+                    <a:stretch>
+                      <a:fillRect/>
+                    </a:stretch>
+                  </pic:blipFill>
+                  <pic:spPr bwMode="auto">
+                    <a:xfrm>
+                      <a:off x="0" y="0"/>
+                      <a:ext cx="6858000" cy="3373755"/>
+                    </a:xfrm>
+                    <a:prstGeom prst="rect">
+                      <a:avLst/>
+                    </a:prstGeom>
+                    <a:noFill/>
+                    <a:ln>
+                      <a:noFill/>
+                    </a:ln>
+                  </pic:spPr>
+                </pic:pic>
+              </a:graphicData>
+            </a:graphic>
+            <wp14:sizeRelV relativeFrom="margin">
+              <wp14:pctHeight>0</wp14:pctHeight>
+            </wp14:sizeRelV>
+          </wp:anchor>
+        </w:drawing>
+      </w:r>
+    </w:p>
+    <w:p>
+      <w:pPr>
+        <w:rPr>
+          <w:b/>
+        </w:rPr>
+      </w:pPr>
+      <w:r>
+        <w:rPr>
+          <w:b/>
+          <w:noProof/>
+        </w:rPr>
+        <w:lastRenderedPageBreak/>
+        <w:drawing>
+          <wp:anchor distT="0" distB="0" distL="114300" distR="114300" simplePos="0" relativeHeight="251729920" behindDoc="0" locked="0" layoutInCell="1" allowOverlap="1">
+            <wp:simplePos x="0" y="0"/>
+            <wp:positionH relativeFrom="margin">
+              <wp:align>right</wp:align>
+            </wp:positionH>
+            <wp:positionV relativeFrom="paragraph">
+              <wp:posOffset>31115</wp:posOffset>
+            </wp:positionV>
+            <wp:extent cx="4250055" cy="2713355"/>
+            <wp:effectExtent l="0" t="0" r="0" b="0"/>
+            <wp:wrapSquare wrapText="bothSides"/>
+            <wp:docPr id="7" name="Picture 7"/>
+            <wp:cNvGraphicFramePr>
+              <a:graphicFrameLocks xmlns:a="http://schemas.openxmlformats.org/drawingml/2006/main" noChangeAspect="1"/>
+            </wp:cNvGraphicFramePr>
+            <a:graphic xmlns:a="http://schemas.openxmlformats.org/drawingml/2006/main">
+              <a:graphicData uri="http://schemas.openxmlformats.org/drawingml/2006/picture">
+                <pic:pic xmlns:pic="http://schemas.openxmlformats.org/drawingml/2006/picture">
+                  <pic:nvPicPr>
+                    <pic:cNvPr id="0" name="Picture 17"/>
+                    <pic:cNvPicPr>
+                      <a:picLocks noChangeAspect="1" noChangeArrowheads="1"/>
+                    </pic:cNvPicPr>
+                  </pic:nvPicPr>
+                  <pic:blipFill>
+                    <a:blip r:embed="rId22">
+                      <a:extLst>
+                        <a:ext uri="{28A0092B-C50C-407E-A947-70E740481C1C}">
+                          <a14:useLocalDpi xmlns:a14="http://schemas.microsoft.com/office/drawing/2010/main" val="0"/>
+                        </a:ext>
+                      </a:extLst>
+                    </a:blip>
+                    <a:srcRect/>
+                    <a:stretch>
+                      <a:fillRect/>
+                    </a:stretch>
+                  </pic:blipFill>
+                  <pic:spPr bwMode="auto">
+                    <a:xfrm>
+                      <a:off x="0" y="0"/>
+                      <a:ext cx="4250055" cy="2713355"/>
+                    </a:xfrm>
+                    <a:prstGeom prst="rect">
+                      <a:avLst/>
+                    </a:prstGeom>
+                    <a:noFill/>
+                    <a:ln>
+                      <a:noFill/>
+                    </a:ln>
+                  </pic:spPr>
+                </pic:pic>
+              </a:graphicData>
+            </a:graphic>
+            <wp14:sizeRelH relativeFrom="margin">
+              <wp14:pctWidth>0</wp14:pctWidth>
+            </wp14:sizeRelH>
+            <wp14:sizeRelV relativeFrom="margin">
+              <wp14:pctHeight>0</wp14:pctHeight>
+            </wp14:sizeRelV>
+          </wp:anchor>
+        </w:drawing>
+      </w:r>
+      <w:r>
+        <w:rPr>
+          <w:b/>
+        </w:rPr>
+        <w:t>Part 3d:</w:t>
+      </w:r>
+    </w:p>
+    <w:p>
+      <w:pPr>
+        <w:rPr>
+          <w:b/>
+        </w:rPr>
+      </w:pPr>
+    </w:p>
+    <w:p>
+      <w:pPr>
+        <w:rPr>
+          <w:b/>
+        </w:rPr>
+      </w:pPr>
+    </w:p>
+    <w:p>
+      <w:pPr>
+        <w:rPr>
+          <w:b/>
+        </w:rPr>
+      </w:pPr>
+    </w:p>
+    <w:p>
+      <w:pPr>
+        <w:rPr>
+          <w:b/>
+        </w:rPr>
+      </w:pPr>
+    </w:p>
+    <w:p>
+      <w:pPr>
+        <w:rPr>
+          <w:b/>
+        </w:rPr>
+      </w:pPr>
+    </w:p>
+    <w:p>
+      <w:pPr>
+        <w:rPr>
+          <w:b/>
+        </w:rPr>
+      </w:pPr>
+    </w:p>
+    <w:p>
+      <w:pPr>
+        <w:rPr>
+          <w:b/>
+        </w:rPr>
+      </w:pPr>
+    </w:p>
+    <w:p>
+      <w:pPr>
+        <w:rPr>
+          <w:b/>
+        </w:rPr>
+      </w:pPr>
+    </w:p>
+    <w:p>
+      <w:pPr>
+        <w:rPr>
+          <w:b/>
+        </w:rPr>
+      </w:pPr>
+      <w:r>
+        <w:rPr>
+          <w:b/>
+          <w:noProof/>
+        </w:rPr>
+        <w:drawing>
+          <wp:anchor distT="0" distB="0" distL="114300" distR="114300" simplePos="0" relativeHeight="251736064" behindDoc="0" locked="0" layoutInCell="1" allowOverlap="1">
+            <wp:simplePos x="0" y="0"/>
+            <wp:positionH relativeFrom="margin">
+              <wp:align>right</wp:align>
+            </wp:positionH>
+            <wp:positionV relativeFrom="paragraph">
+              <wp:posOffset>314325</wp:posOffset>
+            </wp:positionV>
+            <wp:extent cx="6858000" cy="2538095"/>
+            <wp:effectExtent l="0" t="0" r="0" b="0"/>
+            <wp:wrapSquare wrapText="bothSides"/>
+            <wp:docPr id="17" name="Picture 17"/>
+            <wp:cNvGraphicFramePr>
+              <a:graphicFrameLocks xmlns:a="http://schemas.openxmlformats.org/drawingml/2006/main" noChangeAspect="1"/>
+            </wp:cNvGraphicFramePr>
+            <a:graphic xmlns:a="http://schemas.openxmlformats.org/drawingml/2006/main">
+              <a:graphicData uri="http://schemas.openxmlformats.org/drawingml/2006/picture">
+                <pic:pic xmlns:pic="http://schemas.openxmlformats.org/drawingml/2006/picture">
+                  <pic:nvPicPr>
+                    <pic:cNvPr id="0" name="Picture 26"/>
+                    <pic:cNvPicPr>
+                      <a:picLocks noChangeAspect="1" noChangeArrowheads="1"/>
+                    </pic:cNvPicPr>
+                  </pic:nvPicPr>
+                  <pic:blipFill>
+                    <a:blip r:embed="rId23" cstate="print">
+                      <a:extLst>
+                        <a:ext uri="{28A0092B-C50C-407E-A947-70E740481C1C}">
+                          <a14:useLocalDpi xmlns:a14="http://schemas.microsoft.com/office/drawing/2010/main" val="0"/>
+                        </a:ext>
+                      </a:extLst>
+                    </a:blip>
+                    <a:srcRect/>
+                    <a:stretch>
+                      <a:fillRect/>
+                    </a:stretch>
+                  </pic:blipFill>
+                  <pic:spPr bwMode="auto">
+                    <a:xfrm>
+                      <a:off x="0" y="0"/>
+                      <a:ext cx="6858000" cy="2538095"/>
+                    </a:xfrm>
+                    <a:prstGeom prst="rect">
+                      <a:avLst/>
+                    </a:prstGeom>
+                    <a:noFill/>
+                    <a:ln>
+                      <a:noFill/>
+                    </a:ln>
+                  </pic:spPr>
+                </pic:pic>
+              </a:graphicData>
+            </a:graphic>
+            <wp14:sizeRelV relativeFrom="margin">
+              <wp14:pctHeight>0</wp14:pctHeight>
+            </wp14:sizeRelV>
+          </wp:anchor>
+        </w:drawing>
+      </w:r>
+    </w:p>
+    <w:p>
+      <w:pPr>
+        <w:rPr>
+          <w:b/>
+        </w:rPr>
+      </w:pPr>
+      <w:r>
+        <w:rPr>
+          <w:b/>
+          <w:noProof/>
+        </w:rPr>
+        <w:drawing>
+          <wp:anchor distT="0" distB="0" distL="114300" distR="114300" simplePos="0" relativeHeight="251737088" behindDoc="0" locked="0" layoutInCell="1" allowOverlap="1">
+            <wp:simplePos x="0" y="0"/>
+            <wp:positionH relativeFrom="margin">
+              <wp:align>right</wp:align>
+            </wp:positionH>
+            <wp:positionV relativeFrom="paragraph">
+              <wp:posOffset>2787825</wp:posOffset>
+            </wp:positionV>
+            <wp:extent cx="6850380" cy="3483610"/>
+            <wp:effectExtent l="0" t="0" r="7620" b="2540"/>
+            <wp:wrapSquare wrapText="bothSides"/>
+            <wp:docPr id="18" name="Picture 18"/>
+            <wp:cNvGraphicFramePr>
+              <a:graphicFrameLocks xmlns:a="http://schemas.openxmlformats.org/drawingml/2006/main" noChangeAspect="1"/>
+            </wp:cNvGraphicFramePr>
+            <a:graphic xmlns:a="http://schemas.openxmlformats.org/drawingml/2006/main">
+              <a:graphicData uri="http://schemas.openxmlformats.org/drawingml/2006/picture">
+                <pic:pic xmlns:pic="http://schemas.openxmlformats.org/drawingml/2006/picture">
+                  <pic:nvPicPr>
+                    <pic:cNvPr id="0" name="Picture 27"/>
+                    <pic:cNvPicPr>
+                      <a:picLocks noChangeAspect="1" noChangeArrowheads="1"/>
+                    </pic:cNvPicPr>
+                  </pic:nvPicPr>
+                  <pic:blipFill>
+                    <a:blip r:embed="rId24">
+                      <a:extLst>
+                        <a:ext uri="{28A0092B-C50C-407E-A947-70E740481C1C}">
+                          <a14:useLocalDpi xmlns:a14="http://schemas.microsoft.com/office/drawing/2010/main" val="0"/>
+                        </a:ext>
+                      </a:extLst>
+                    </a:blip>
+                    <a:srcRect/>
+                    <a:stretch>
+                      <a:fillRect/>
+                    </a:stretch>
+                  </pic:blipFill>
+                  <pic:spPr bwMode="auto">
+                    <a:xfrm>
+                      <a:off x="0" y="0"/>
+                      <a:ext cx="6850380" cy="3483610"/>
+                    </a:xfrm>
+                    <a:prstGeom prst="rect">
+                      <a:avLst/>
+                    </a:prstGeom>
+                    <a:noFill/>
+                    <a:ln>
+                      <a:noFill/>
+                    </a:ln>
+                  </pic:spPr>
+                </pic:pic>
+              </a:graphicData>
+            </a:graphic>
+            <wp14:sizeRelV relativeFrom="margin">
+              <wp14:pctHeight>0</wp14:pctHeight>
+            </wp14:sizeRelV>
+          </wp:anchor>
+        </w:drawing>
+      </w:r>
+    </w:p>
+    <w:p>
+      <w:pPr>
+        <w:rPr>
+          <w:b/>
+        </w:rPr>
+      </w:pPr>
+      <w:r>
+        <w:rPr>
+          <w:b/>
+        </w:rPr>
+        <w:lastRenderedPageBreak/>
         <w:pict>
           <v:rect id="_x0000_i1031" style="width:0;height:1.5pt" o:hralign="center" o:hrstd="t" o:hr="t" fillcolor="#a0a0a0" stroked="f"/>
         </w:pict>
@@ -9509,146 +11451,638 @@
         <w:t>Calculation 1.1</w:t>
       </w:r>
     </w:p>
-    <w:p>
-      <w:pPr>
-        <w:rPr>
-          <w:b/>
-        </w:rPr>
-      </w:pPr>
-    </w:p>
-    <w:p>
-      <w:pPr>
-        <w:rPr>
-          <w:b/>
-        </w:rPr>
-      </w:pPr>
-    </w:p>
-    <w:p>
-      <w:pPr>
-        <w:rPr>
-          <w:b/>
-        </w:rPr>
-      </w:pPr>
-    </w:p>
-    <w:p>
-      <w:pPr>
-        <w:rPr>
-          <w:b/>
-        </w:rPr>
-      </w:pPr>
-    </w:p>
-    <w:p>
-      <w:pPr>
-        <w:rPr>
-          <w:b/>
-        </w:rPr>
-      </w:pPr>
-    </w:p>
-    <w:p>
-      <w:pPr>
-        <w:rPr>
-          <w:b/>
-        </w:rPr>
-      </w:pPr>
-    </w:p>
-    <w:p>
-      <w:pPr>
-        <w:rPr>
-          <w:b/>
-        </w:rPr>
-      </w:pPr>
-    </w:p>
-    <w:p>
-      <w:pPr>
-        <w:rPr>
-          <w:b/>
-        </w:rPr>
-      </w:pPr>
-    </w:p>
-    <w:p>
-      <w:pPr>
-        <w:rPr>
-          <w:b/>
-        </w:rPr>
-      </w:pPr>
-    </w:p>
-    <w:p>
-      <w:pPr>
-        <w:rPr>
-          <w:b/>
-        </w:rPr>
-      </w:pPr>
-    </w:p>
-    <w:p>
-      <w:pPr>
-        <w:rPr>
-          <w:b/>
-        </w:rPr>
-      </w:pPr>
-    </w:p>
-    <w:p>
-      <w:pPr>
-        <w:rPr>
-          <w:b/>
-        </w:rPr>
-      </w:pPr>
-    </w:p>
-    <w:p>
-      <w:pPr>
-        <w:rPr>
-          <w:b/>
-        </w:rPr>
-      </w:pPr>
-    </w:p>
-    <w:p>
-      <w:pPr>
-        <w:rPr>
-          <w:b/>
-        </w:rPr>
-      </w:pPr>
-    </w:p>
-    <w:p>
-      <w:pPr>
-        <w:rPr>
-          <w:b/>
-        </w:rPr>
-      </w:pPr>
-    </w:p>
-    <w:p>
-      <w:pPr>
-        <w:rPr>
-          <w:b/>
-        </w:rPr>
-      </w:pPr>
-    </w:p>
-    <w:p>
-      <w:pPr>
-        <w:rPr>
-          <w:b/>
-        </w:rPr>
-      </w:pPr>
-    </w:p>
-    <w:p>
-      <w:pPr>
-        <w:rPr>
-          <w:b/>
-        </w:rPr>
-      </w:pPr>
-    </w:p>
-    <w:p>
-      <w:pPr>
-        <w:rPr>
-          <w:b/>
-        </w:rPr>
-      </w:pPr>
-    </w:p>
-    <w:p>
-      <w:pPr>
-        <w:rPr>
-          <w:b/>
-        </w:rPr>
-      </w:pPr>
-    </w:p>
+    <w:tbl>
+      <w:tblPr>
+        <w:tblStyle w:val="TableGrid"/>
+        <w:tblW w:w="0" w:type="auto"/>
+        <w:tblBorders>
+          <w:top w:val="none" w:sz="0" w:space="0" w:color="auto"/>
+          <w:left w:val="none" w:sz="0" w:space="0" w:color="auto"/>
+          <w:bottom w:val="none" w:sz="0" w:space="0" w:color="auto"/>
+          <w:right w:val="none" w:sz="0" w:space="0" w:color="auto"/>
+          <w:insideH w:val="none" w:sz="0" w:space="0" w:color="auto"/>
+          <w:insideV w:val="none" w:sz="0" w:space="0" w:color="auto"/>
+        </w:tblBorders>
+        <w:tblLook w:val="04A0" w:firstRow="1" w:lastRow="0" w:firstColumn="1" w:lastColumn="0" w:noHBand="0" w:noVBand="1"/>
+      </w:tblPr>
+      <w:tblGrid>
+        <w:gridCol w:w="5215"/>
+        <w:gridCol w:w="720"/>
+        <w:gridCol w:w="4855"/>
+      </w:tblGrid>
+      <w:tr>
+        <w:tc>
+          <w:tcPr>
+            <w:tcW w:w="5215" w:type="dxa"/>
+          </w:tcPr>
+          <w:p>
+            <m:oMathPara>
+              <m:oMathParaPr>
+                <m:jc m:val="right"/>
+              </m:oMathParaPr>
+              <m:oMath>
+                <m:sSub>
+                  <m:sSubPr>
+                    <m:ctrlPr>
+                      <w:rPr>
+                        <w:rFonts w:ascii="Cambria Math" w:eastAsia="Calibri" w:hAnsi="Cambria Math" w:cs="Times New Roman"/>
+                        <w:i/>
+                      </w:rPr>
+                    </m:ctrlPr>
+                  </m:sSubPr>
+                  <m:e>
+                    <m:r>
+                      <w:rPr>
+                        <w:rFonts w:ascii="Cambria Math" w:eastAsia="Calibri" w:hAnsi="Cambria Math" w:cs="Times New Roman"/>
+                      </w:rPr>
+                      <m:t>R</m:t>
+                    </m:r>
+                  </m:e>
+                  <m:sub>
+                    <m:r>
+                      <w:rPr>
+                        <w:rFonts w:ascii="Cambria Math" w:eastAsia="Calibri" w:hAnsi="Cambria Math" w:cs="Times New Roman"/>
+                      </w:rPr>
+                      <m:t>i</m:t>
+                    </m:r>
+                  </m:sub>
+                </m:sSub>
+                <m:r>
+                  <w:rPr>
+                    <w:rFonts w:ascii="Cambria Math" w:eastAsia="Calibri" w:hAnsi="Cambria Math" w:cs="Times New Roman"/>
+                  </w:rPr>
+                  <m:t>=</m:t>
+                </m:r>
+                <m:sSub>
+                  <m:sSubPr>
+                    <m:ctrlPr>
+                      <w:rPr>
+                        <w:rFonts w:ascii="Cambria Math" w:eastAsia="Calibri" w:hAnsi="Cambria Math" w:cs="Times New Roman"/>
+                        <w:i/>
+                      </w:rPr>
+                    </m:ctrlPr>
+                  </m:sSubPr>
+                  <m:e>
+                    <m:r>
+                      <w:rPr>
+                        <w:rFonts w:ascii="Cambria Math" w:eastAsia="Calibri" w:hAnsi="Cambria Math" w:cs="Times New Roman"/>
+                      </w:rPr>
+                      <m:t>R</m:t>
+                    </m:r>
+                  </m:e>
+                  <m:sub>
+                    <m:r>
+                      <w:rPr>
+                        <w:rFonts w:ascii="Cambria Math" w:eastAsia="Calibri" w:hAnsi="Cambria Math" w:cs="Times New Roman"/>
+                      </w:rPr>
+                      <m:t>L</m:t>
+                    </m:r>
+                  </m:sub>
+                </m:sSub>
+                <m:d>
+                  <m:dPr>
+                    <m:ctrlPr>
+                      <w:rPr>
+                        <w:rFonts w:ascii="Cambria Math" w:eastAsia="Calibri" w:hAnsi="Cambria Math" w:cs="Times New Roman"/>
+                        <w:i/>
+                      </w:rPr>
+                    </m:ctrlPr>
+                  </m:dPr>
+                  <m:e>
+                    <m:f>
+                      <m:fPr>
+                        <m:ctrlPr>
+                          <w:rPr>
+                            <w:rFonts w:ascii="Cambria Math" w:eastAsia="Calibri" w:hAnsi="Cambria Math" w:cs="Times New Roman"/>
+                            <w:i/>
+                          </w:rPr>
+                        </m:ctrlPr>
+                      </m:fPr>
+                      <m:num>
+                        <m:sSub>
+                          <m:sSubPr>
+                            <m:ctrlPr>
+                              <w:rPr>
+                                <w:rFonts w:ascii="Cambria Math" w:eastAsia="Calibri" w:hAnsi="Cambria Math" w:cs="Times New Roman"/>
+                                <w:i/>
+                              </w:rPr>
+                            </m:ctrlPr>
+                          </m:sSubPr>
+                          <m:e>
+                            <m:r>
+                              <w:rPr>
+                                <w:rFonts w:ascii="Cambria Math" w:eastAsia="Calibri" w:hAnsi="Cambria Math" w:cs="Times New Roman"/>
+                              </w:rPr>
+                              <m:t>V</m:t>
+                            </m:r>
+                          </m:e>
+                          <m:sub>
+                            <m:r>
+                              <w:rPr>
+                                <w:rFonts w:ascii="Cambria Math" w:eastAsia="Calibri" w:hAnsi="Cambria Math" w:cs="Times New Roman"/>
+                              </w:rPr>
+                              <m:t>0</m:t>
+                            </m:r>
+                          </m:sub>
+                        </m:sSub>
+                      </m:num>
+                      <m:den>
+                        <m:sSub>
+                          <m:sSubPr>
+                            <m:ctrlPr>
+                              <w:rPr>
+                                <w:rFonts w:ascii="Cambria Math" w:eastAsia="Calibri" w:hAnsi="Cambria Math" w:cs="Times New Roman"/>
+                                <w:i/>
+                              </w:rPr>
+                            </m:ctrlPr>
+                          </m:sSubPr>
+                          <m:e>
+                            <m:r>
+                              <w:rPr>
+                                <w:rFonts w:ascii="Cambria Math" w:eastAsia="Calibri" w:hAnsi="Cambria Math" w:cs="Times New Roman"/>
+                              </w:rPr>
+                              <m:t>V</m:t>
+                            </m:r>
+                          </m:e>
+                          <m:sub>
+                            <m:r>
+                              <w:rPr>
+                                <w:rFonts w:ascii="Cambria Math" w:eastAsia="Calibri" w:hAnsi="Cambria Math" w:cs="Times New Roman"/>
+                              </w:rPr>
+                              <m:t>L</m:t>
+                            </m:r>
+                          </m:sub>
+                        </m:sSub>
+                      </m:den>
+                    </m:f>
+                    <m:r>
+                      <w:rPr>
+                        <w:rFonts w:ascii="Cambria Math" w:eastAsia="Calibri" w:hAnsi="Cambria Math" w:cs="Times New Roman"/>
+                      </w:rPr>
+                      <m:t>-1</m:t>
+                    </m:r>
+                  </m:e>
+                </m:d>
+              </m:oMath>
+            </m:oMathPara>
+          </w:p>
+        </w:tc>
+        <w:tc>
+          <w:tcPr>
+            <w:tcW w:w="720" w:type="dxa"/>
+          </w:tcPr>
+          <w:p/>
+        </w:tc>
+        <w:tc>
+          <w:tcPr>
+            <w:tcW w:w="4855" w:type="dxa"/>
+          </w:tcPr>
+          <w:p>
+            <w:r>
+              <w:t>Use EQ 3.1</w:t>
+            </w:r>
+          </w:p>
+        </w:tc>
+      </w:tr>
+      <w:tr>
+        <w:tc>
+          <w:tcPr>
+            <w:tcW w:w="5215" w:type="dxa"/>
+          </w:tcPr>
+          <w:p>
+            <w:pPr>
+              <w:rPr>
+                <w:rFonts w:ascii="Calibri" w:eastAsia="Calibri" w:hAnsi="Calibri" w:cs="Calibri"/>
+              </w:rPr>
+            </w:pPr>
+          </w:p>
+        </w:tc>
+        <w:tc>
+          <w:tcPr>
+            <w:tcW w:w="720" w:type="dxa"/>
+          </w:tcPr>
+          <w:p/>
+        </w:tc>
+        <w:tc>
+          <w:tcPr>
+            <w:tcW w:w="4855" w:type="dxa"/>
+          </w:tcPr>
+          <w:p/>
+        </w:tc>
+      </w:tr>
+      <w:tr>
+        <w:tc>
+          <w:tcPr>
+            <w:tcW w:w="5215" w:type="dxa"/>
+          </w:tcPr>
+          <w:p>
+            <m:oMathPara>
+              <m:oMathParaPr>
+                <m:jc m:val="right"/>
+              </m:oMathParaPr>
+              <m:oMath>
+                <m:sSub>
+                  <m:sSubPr>
+                    <m:ctrlPr>
+                      <w:rPr>
+                        <w:rFonts w:ascii="Cambria Math" w:eastAsia="Calibri" w:hAnsi="Cambria Math" w:cs="Times New Roman"/>
+                        <w:i/>
+                      </w:rPr>
+                    </m:ctrlPr>
+                  </m:sSubPr>
+                  <m:e>
+                    <m:r>
+                      <w:rPr>
+                        <w:rFonts w:ascii="Cambria Math" w:eastAsia="Calibri" w:hAnsi="Cambria Math" w:cs="Times New Roman"/>
+                      </w:rPr>
+                      <m:t>R</m:t>
+                    </m:r>
+                  </m:e>
+                  <m:sub>
+                    <m:r>
+                      <w:rPr>
+                        <w:rFonts w:ascii="Cambria Math" w:eastAsia="Calibri" w:hAnsi="Cambria Math" w:cs="Times New Roman"/>
+                      </w:rPr>
+                      <m:t>i</m:t>
+                    </m:r>
+                  </m:sub>
+                </m:sSub>
+                <m:r>
+                  <w:rPr>
+                    <w:rFonts w:ascii="Cambria Math" w:eastAsia="Calibri" w:hAnsi="Cambria Math" w:cs="Times New Roman"/>
+                  </w:rPr>
+                  <m:t>=</m:t>
+                </m:r>
+                <m:sSub>
+                  <m:sSubPr>
+                    <m:ctrlPr>
+                      <w:rPr>
+                        <w:rFonts w:ascii="Cambria Math" w:eastAsia="Calibri" w:hAnsi="Cambria Math" w:cs="Times New Roman"/>
+                        <w:i/>
+                      </w:rPr>
+                    </m:ctrlPr>
+                  </m:sSubPr>
+                  <m:e>
+                    <m:r>
+                      <w:rPr>
+                        <w:rFonts w:ascii="Cambria Math" w:eastAsia="Calibri" w:hAnsi="Cambria Math" w:cs="Times New Roman"/>
+                      </w:rPr>
+                      <m:t>R</m:t>
+                    </m:r>
+                  </m:e>
+                  <m:sub>
+                    <m:r>
+                      <w:rPr>
+                        <w:rFonts w:ascii="Cambria Math" w:eastAsia="Calibri" w:hAnsi="Cambria Math" w:cs="Times New Roman"/>
+                      </w:rPr>
+                      <m:t>L</m:t>
+                    </m:r>
+                  </m:sub>
+                </m:sSub>
+                <m:d>
+                  <m:dPr>
+                    <m:ctrlPr>
+                      <w:rPr>
+                        <w:rFonts w:ascii="Cambria Math" w:eastAsia="Calibri" w:hAnsi="Cambria Math" w:cs="Times New Roman"/>
+                        <w:i/>
+                      </w:rPr>
+                    </m:ctrlPr>
+                  </m:dPr>
+                  <m:e>
+                    <m:f>
+                      <m:fPr>
+                        <m:ctrlPr>
+                          <w:rPr>
+                            <w:rFonts w:ascii="Cambria Math" w:eastAsia="Calibri" w:hAnsi="Cambria Math" w:cs="Times New Roman"/>
+                            <w:i/>
+                          </w:rPr>
+                        </m:ctrlPr>
+                      </m:fPr>
+                      <m:num>
+                        <m:r>
+                          <w:rPr>
+                            <w:rFonts w:ascii="Cambria Math" w:eastAsia="Calibri" w:hAnsi="Cambria Math" w:cs="Times New Roman"/>
+                          </w:rPr>
+                          <m:t>2.01</m:t>
+                        </m:r>
+                      </m:num>
+                      <m:den>
+                        <m:sSub>
+                          <m:sSubPr>
+                            <m:ctrlPr>
+                              <w:rPr>
+                                <w:rFonts w:ascii="Cambria Math" w:eastAsia="Calibri" w:hAnsi="Cambria Math" w:cs="Times New Roman"/>
+                                <w:i/>
+                              </w:rPr>
+                            </m:ctrlPr>
+                          </m:sSubPr>
+                          <m:e>
+                            <m:r>
+                              <w:rPr>
+                                <w:rFonts w:ascii="Cambria Math" w:eastAsia="Calibri" w:hAnsi="Cambria Math" w:cs="Times New Roman"/>
+                              </w:rPr>
+                              <m:t>V</m:t>
+                            </m:r>
+                          </m:e>
+                          <m:sub>
+                            <m:r>
+                              <w:rPr>
+                                <w:rFonts w:ascii="Cambria Math" w:eastAsia="Calibri" w:hAnsi="Cambria Math" w:cs="Times New Roman"/>
+                              </w:rPr>
+                              <m:t>L</m:t>
+                            </m:r>
+                          </m:sub>
+                        </m:sSub>
+                      </m:den>
+                    </m:f>
+                    <m:r>
+                      <w:rPr>
+                        <w:rFonts w:ascii="Cambria Math" w:eastAsia="Calibri" w:hAnsi="Cambria Math" w:cs="Times New Roman"/>
+                      </w:rPr>
+                      <m:t>-1</m:t>
+                    </m:r>
+                  </m:e>
+                </m:d>
+              </m:oMath>
+            </m:oMathPara>
+          </w:p>
+        </w:tc>
+        <w:tc>
+          <w:tcPr>
+            <w:tcW w:w="720" w:type="dxa"/>
+          </w:tcPr>
+          <w:p/>
+        </w:tc>
+        <w:tc>
+          <w:tcPr>
+            <w:tcW w:w="4855" w:type="dxa"/>
+          </w:tcPr>
+          <w:p>
+            <w:r>
+              <w:t>Plug in known values.</w:t>
+            </w:r>
+          </w:p>
+        </w:tc>
+      </w:tr>
+      <w:tr>
+        <w:tc>
+          <w:tcPr>
+            <w:tcW w:w="5215" w:type="dxa"/>
+          </w:tcPr>
+          <w:p>
+            <w:pPr>
+              <w:rPr>
+                <w:rFonts w:ascii="Calibri" w:eastAsia="Calibri" w:hAnsi="Calibri" w:cs="Times New Roman"/>
+              </w:rPr>
+            </w:pPr>
+          </w:p>
+        </w:tc>
+        <w:tc>
+          <w:tcPr>
+            <w:tcW w:w="720" w:type="dxa"/>
+          </w:tcPr>
+          <w:p/>
+        </w:tc>
+        <w:tc>
+          <w:tcPr>
+            <w:tcW w:w="4855" w:type="dxa"/>
+          </w:tcPr>
+          <w:p/>
+        </w:tc>
+      </w:tr>
+      <w:tr>
+        <w:tc>
+          <w:tcPr>
+            <w:tcW w:w="5215" w:type="dxa"/>
+          </w:tcPr>
+          <w:p>
+            <m:oMathPara>
+              <m:oMathParaPr>
+                <m:jc m:val="right"/>
+              </m:oMathParaPr>
+              <m:oMath>
+                <m:sSub>
+                  <m:sSubPr>
+                    <m:ctrlPr>
+                      <w:rPr>
+                        <w:rFonts w:ascii="Cambria Math" w:eastAsia="Calibri" w:hAnsi="Cambria Math" w:cs="Times New Roman"/>
+                        <w:i/>
+                      </w:rPr>
+                    </m:ctrlPr>
+                  </m:sSubPr>
+                  <m:e>
+                    <m:r>
+                      <w:rPr>
+                        <w:rFonts w:ascii="Cambria Math" w:eastAsia="Calibri" w:hAnsi="Cambria Math" w:cs="Times New Roman"/>
+                      </w:rPr>
+                      <m:t>R</m:t>
+                    </m:r>
+                  </m:e>
+                  <m:sub>
+                    <m:r>
+                      <w:rPr>
+                        <w:rFonts w:ascii="Cambria Math" w:eastAsia="Calibri" w:hAnsi="Cambria Math" w:cs="Times New Roman"/>
+                      </w:rPr>
+                      <m:t>i</m:t>
+                    </m:r>
+                  </m:sub>
+                </m:sSub>
+                <m:r>
+                  <w:rPr>
+                    <w:rFonts w:ascii="Cambria Math" w:eastAsia="Calibri" w:hAnsi="Cambria Math" w:cs="Times New Roman"/>
+                  </w:rPr>
+                  <m:t>=</m:t>
+                </m:r>
+                <m:r>
+                  <w:rPr>
+                    <w:rFonts w:ascii="Cambria Math" w:eastAsia="Calibri" w:hAnsi="Cambria Math" w:cs="Times New Roman"/>
+                  </w:rPr>
+                  <m:t>300</m:t>
+                </m:r>
+                <m:d>
+                  <m:dPr>
+                    <m:ctrlPr>
+                      <w:rPr>
+                        <w:rFonts w:ascii="Cambria Math" w:eastAsia="Calibri" w:hAnsi="Cambria Math" w:cs="Times New Roman"/>
+                        <w:i/>
+                      </w:rPr>
+                    </m:ctrlPr>
+                  </m:dPr>
+                  <m:e>
+                    <m:f>
+                      <m:fPr>
+                        <m:ctrlPr>
+                          <w:rPr>
+                            <w:rFonts w:ascii="Cambria Math" w:eastAsia="Calibri" w:hAnsi="Cambria Math" w:cs="Times New Roman"/>
+                            <w:i/>
+                          </w:rPr>
+                        </m:ctrlPr>
+                      </m:fPr>
+                      <m:num>
+                        <m:r>
+                          <w:rPr>
+                            <w:rFonts w:ascii="Cambria Math" w:eastAsia="Calibri" w:hAnsi="Cambria Math" w:cs="Times New Roman"/>
+                          </w:rPr>
+                          <m:t>2.01</m:t>
+                        </m:r>
+                      </m:num>
+                      <m:den>
+                        <m:r>
+                          <w:rPr>
+                            <w:rFonts w:ascii="Cambria Math" w:eastAsia="Calibri" w:hAnsi="Cambria Math" w:cs="Times New Roman"/>
+                          </w:rPr>
+                          <m:t>1.72</m:t>
+                        </m:r>
+                      </m:den>
+                    </m:f>
+                    <m:r>
+                      <w:rPr>
+                        <w:rFonts w:ascii="Cambria Math" w:eastAsia="Calibri" w:hAnsi="Cambria Math" w:cs="Times New Roman"/>
+                      </w:rPr>
+                      <m:t>-1</m:t>
+                    </m:r>
+                  </m:e>
+                </m:d>
+              </m:oMath>
+            </m:oMathPara>
+          </w:p>
+        </w:tc>
+        <w:tc>
+          <w:tcPr>
+            <w:tcW w:w="720" w:type="dxa"/>
+          </w:tcPr>
+          <w:p/>
+        </w:tc>
+        <w:tc>
+          <w:tcPr>
+            <w:tcW w:w="4855" w:type="dxa"/>
+          </w:tcPr>
+          <w:p>
+            <w:r>
+              <w:t>Solve for each scenario…</w:t>
+            </w:r>
+          </w:p>
+          <w:p>
+            <w:pPr>
+              <w:rPr>
+                <w:b/>
+              </w:rPr>
+            </w:pPr>
+            <w:r>
+              <w:rPr>
+                <w:b/>
+              </w:rPr>
+              <w:t>Example: Load resistor is 300 Ohms</w:t>
+            </w:r>
+          </w:p>
+        </w:tc>
+      </w:tr>
+      <w:tr>
+        <w:tc>
+          <w:tcPr>
+            <w:tcW w:w="5215" w:type="dxa"/>
+          </w:tcPr>
+          <w:p>
+            <w:pPr>
+              <w:rPr>
+                <w:rFonts w:ascii="Calibri" w:eastAsia="Calibri" w:hAnsi="Calibri" w:cs="Times New Roman"/>
+              </w:rPr>
+            </w:pPr>
+          </w:p>
+        </w:tc>
+        <w:tc>
+          <w:tcPr>
+            <w:tcW w:w="720" w:type="dxa"/>
+          </w:tcPr>
+          <w:p/>
+        </w:tc>
+        <w:tc>
+          <w:tcPr>
+            <w:tcW w:w="4855" w:type="dxa"/>
+          </w:tcPr>
+          <w:p/>
+        </w:tc>
+      </w:tr>
+      <w:tr>
+        <w:tc>
+          <w:tcPr>
+            <w:tcW w:w="5215" w:type="dxa"/>
+          </w:tcPr>
+          <w:p>
+            <w:pPr>
+              <w:rPr>
+                <w:rFonts w:ascii="Calibri" w:eastAsia="Calibri" w:hAnsi="Calibri" w:cs="Times New Roman"/>
+              </w:rPr>
+            </w:pPr>
+            <m:oMathPara>
+              <m:oMathParaPr>
+                <m:jc m:val="right"/>
+              </m:oMathParaPr>
+              <m:oMath>
+                <m:sSub>
+                  <m:sSubPr>
+                    <m:ctrlPr>
+                      <w:rPr>
+                        <w:rFonts w:ascii="Cambria Math" w:eastAsia="Calibri" w:hAnsi="Cambria Math" w:cs="Times New Roman"/>
+                        <w:i/>
+                      </w:rPr>
+                    </m:ctrlPr>
+                  </m:sSubPr>
+                  <m:e>
+                    <m:r>
+                      <w:rPr>
+                        <w:rFonts w:ascii="Cambria Math" w:eastAsia="Calibri" w:hAnsi="Cambria Math" w:cs="Times New Roman"/>
+                      </w:rPr>
+                      <m:t>R</m:t>
+                    </m:r>
+                  </m:e>
+                  <m:sub>
+                    <m:r>
+                      <w:rPr>
+                        <w:rFonts w:ascii="Cambria Math" w:eastAsia="Calibri" w:hAnsi="Cambria Math" w:cs="Times New Roman"/>
+                      </w:rPr>
+                      <m:t>i</m:t>
+                    </m:r>
+                  </m:sub>
+                </m:sSub>
+                <m:r>
+                  <w:rPr>
+                    <w:rFonts w:ascii="Cambria Math" w:eastAsia="Calibri" w:hAnsi="Cambria Math" w:cs="Times New Roman"/>
+                  </w:rPr>
+                  <m:t>=</m:t>
+                </m:r>
+                <m:r>
+                  <w:rPr>
+                    <w:rFonts w:ascii="Cambria Math" w:eastAsia="Calibri" w:hAnsi="Cambria Math" w:cs="Times New Roman"/>
+                  </w:rPr>
+                  <m:t>50.58</m:t>
+                </m:r>
+              </m:oMath>
+            </m:oMathPara>
+          </w:p>
+        </w:tc>
+        <w:tc>
+          <w:tcPr>
+            <w:tcW w:w="720" w:type="dxa"/>
+          </w:tcPr>
+          <w:p/>
+        </w:tc>
+        <w:tc>
+          <w:tcPr>
+            <w:tcW w:w="4855" w:type="dxa"/>
+          </w:tcPr>
+          <w:p>
+            <w:pPr>
+              <w:rPr>
+                <w:b/>
+              </w:rPr>
+            </w:pPr>
+          </w:p>
+        </w:tc>
+      </w:tr>
+    </w:tbl>
+    <w:p/>
+    <w:p/>
     <w:p>
       <w:pPr>
         <w:rPr>
@@ -9659,6 +12093,484 @@
         <w:rPr>
           <w:b/>
         </w:rPr>
+        <w:t>Calculation 1.2</w:t>
+      </w:r>
+    </w:p>
+    <w:tbl>
+      <w:tblPr>
+        <w:tblStyle w:val="TableGrid"/>
+        <w:tblW w:w="0" w:type="auto"/>
+        <w:tblBorders>
+          <w:top w:val="none" w:sz="0" w:space="0" w:color="auto"/>
+          <w:left w:val="none" w:sz="0" w:space="0" w:color="auto"/>
+          <w:bottom w:val="none" w:sz="0" w:space="0" w:color="auto"/>
+          <w:right w:val="none" w:sz="0" w:space="0" w:color="auto"/>
+          <w:insideH w:val="none" w:sz="0" w:space="0" w:color="auto"/>
+          <w:insideV w:val="none" w:sz="0" w:space="0" w:color="auto"/>
+        </w:tblBorders>
+        <w:tblLook w:val="04A0" w:firstRow="1" w:lastRow="0" w:firstColumn="1" w:lastColumn="0" w:noHBand="0" w:noVBand="1"/>
+      </w:tblPr>
+      <w:tblGrid>
+        <w:gridCol w:w="5215"/>
+        <w:gridCol w:w="720"/>
+        <w:gridCol w:w="4855"/>
+      </w:tblGrid>
+      <w:tr>
+        <w:tc>
+          <w:tcPr>
+            <w:tcW w:w="5215" w:type="dxa"/>
+          </w:tcPr>
+          <w:p>
+            <m:oMathPara>
+              <m:oMathParaPr>
+                <m:jc m:val="right"/>
+              </m:oMathParaPr>
+              <m:oMath>
+                <m:r>
+                  <w:rPr>
+                    <w:rFonts w:ascii="Cambria Math" w:eastAsia="Calibri" w:hAnsi="Cambria Math" w:cs="Times New Roman"/>
+                  </w:rPr>
+                  <m:t>% Error=</m:t>
+                </m:r>
+                <m:f>
+                  <m:fPr>
+                    <m:ctrlPr>
+                      <w:rPr>
+                        <w:rFonts w:ascii="Cambria Math" w:eastAsia="Calibri" w:hAnsi="Cambria Math" w:cs="Times New Roman"/>
+                        <w:i/>
+                      </w:rPr>
+                    </m:ctrlPr>
+                  </m:fPr>
+                  <m:num>
+                    <m:d>
+                      <m:dPr>
+                        <m:begChr m:val="|"/>
+                        <m:endChr m:val="|"/>
+                        <m:ctrlPr>
+                          <w:rPr>
+                            <w:rFonts w:ascii="Cambria Math" w:eastAsia="Calibri" w:hAnsi="Cambria Math" w:cs="Times New Roman"/>
+                            <w:i/>
+                          </w:rPr>
+                        </m:ctrlPr>
+                      </m:dPr>
+                      <m:e>
+                        <m:sSub>
+                          <m:sSubPr>
+                            <m:ctrlPr>
+                              <w:rPr>
+                                <w:rFonts w:ascii="Cambria Math" w:eastAsia="Calibri" w:hAnsi="Cambria Math" w:cs="Times New Roman"/>
+                                <w:i/>
+                              </w:rPr>
+                            </m:ctrlPr>
+                          </m:sSubPr>
+                          <m:e>
+                            <m:r>
+                              <w:rPr>
+                                <w:rFonts w:ascii="Cambria Math" w:eastAsia="Calibri" w:hAnsi="Cambria Math" w:cs="Times New Roman"/>
+                              </w:rPr>
+                              <m:t>A</m:t>
+                            </m:r>
+                          </m:e>
+                          <m:sub>
+                            <m:r>
+                              <w:rPr>
+                                <w:rFonts w:ascii="Cambria Math" w:eastAsia="Calibri" w:hAnsi="Cambria Math" w:cs="Times New Roman"/>
+                              </w:rPr>
+                              <m:t>theoretical</m:t>
+                            </m:r>
+                          </m:sub>
+                        </m:sSub>
+                        <m:r>
+                          <w:rPr>
+                            <w:rFonts w:ascii="Cambria Math" w:eastAsia="Calibri" w:hAnsi="Cambria Math" w:cs="Times New Roman"/>
+                          </w:rPr>
+                          <m:t>-</m:t>
+                        </m:r>
+                        <m:sSub>
+                          <m:sSubPr>
+                            <m:ctrlPr>
+                              <w:rPr>
+                                <w:rFonts w:ascii="Cambria Math" w:eastAsia="Calibri" w:hAnsi="Cambria Math" w:cs="Times New Roman"/>
+                                <w:i/>
+                              </w:rPr>
+                            </m:ctrlPr>
+                          </m:sSubPr>
+                          <m:e>
+                            <m:r>
+                              <w:rPr>
+                                <w:rFonts w:ascii="Cambria Math" w:eastAsia="Calibri" w:hAnsi="Cambria Math" w:cs="Times New Roman"/>
+                              </w:rPr>
+                              <m:t>A</m:t>
+                            </m:r>
+                          </m:e>
+                          <m:sub>
+                            <m:r>
+                              <w:rPr>
+                                <w:rFonts w:ascii="Cambria Math" w:eastAsia="Calibri" w:hAnsi="Cambria Math" w:cs="Times New Roman"/>
+                              </w:rPr>
+                              <m:t>experimental</m:t>
+                            </m:r>
+                          </m:sub>
+                        </m:sSub>
+                      </m:e>
+                    </m:d>
+                  </m:num>
+                  <m:den>
+                    <m:sSub>
+                      <m:sSubPr>
+                        <m:ctrlPr>
+                          <w:rPr>
+                            <w:rFonts w:ascii="Cambria Math" w:eastAsia="Calibri" w:hAnsi="Cambria Math" w:cs="Times New Roman"/>
+                            <w:i/>
+                          </w:rPr>
+                        </m:ctrlPr>
+                      </m:sSubPr>
+                      <m:e>
+                        <m:r>
+                          <w:rPr>
+                            <w:rFonts w:ascii="Cambria Math" w:eastAsia="Calibri" w:hAnsi="Cambria Math" w:cs="Times New Roman"/>
+                          </w:rPr>
+                          <m:t>A</m:t>
+                        </m:r>
+                      </m:e>
+                      <m:sub>
+                        <m:r>
+                          <w:rPr>
+                            <w:rFonts w:ascii="Cambria Math" w:eastAsia="Calibri" w:hAnsi="Cambria Math" w:cs="Times New Roman"/>
+                          </w:rPr>
+                          <m:t>theoretical</m:t>
+                        </m:r>
+                      </m:sub>
+                    </m:sSub>
+                  </m:den>
+                </m:f>
+                <m:r>
+                  <w:rPr>
+                    <w:rFonts w:ascii="Cambria Math" w:eastAsia="Calibri" w:hAnsi="Cambria Math" w:cs="Times New Roman"/>
+                  </w:rPr>
+                  <m:t>x100</m:t>
+                </m:r>
+              </m:oMath>
+            </m:oMathPara>
+          </w:p>
+        </w:tc>
+        <w:tc>
+          <w:tcPr>
+            <w:tcW w:w="720" w:type="dxa"/>
+          </w:tcPr>
+          <w:p/>
+        </w:tc>
+        <w:tc>
+          <w:tcPr>
+            <w:tcW w:w="4855" w:type="dxa"/>
+          </w:tcPr>
+          <w:p>
+            <w:r>
+              <w:t>Definition of % error.</w:t>
+            </w:r>
+          </w:p>
+        </w:tc>
+      </w:tr>
+      <w:tr>
+        <w:tc>
+          <w:tcPr>
+            <w:tcW w:w="5215" w:type="dxa"/>
+          </w:tcPr>
+          <w:p>
+            <w:pPr>
+              <w:rPr>
+                <w:rFonts w:ascii="Calibri" w:eastAsia="Calibri" w:hAnsi="Calibri" w:cs="Calibri"/>
+              </w:rPr>
+            </w:pPr>
+          </w:p>
+        </w:tc>
+        <w:tc>
+          <w:tcPr>
+            <w:tcW w:w="720" w:type="dxa"/>
+          </w:tcPr>
+          <w:p/>
+        </w:tc>
+        <w:tc>
+          <w:tcPr>
+            <w:tcW w:w="4855" w:type="dxa"/>
+          </w:tcPr>
+          <w:p/>
+        </w:tc>
+      </w:tr>
+      <w:tr>
+        <w:tc>
+          <w:tcPr>
+            <w:tcW w:w="5215" w:type="dxa"/>
+          </w:tcPr>
+          <w:p>
+            <m:oMathPara>
+              <m:oMathParaPr>
+                <m:jc m:val="right"/>
+              </m:oMathParaPr>
+              <m:oMath>
+                <m:r>
+                  <w:rPr>
+                    <w:rFonts w:ascii="Cambria Math" w:eastAsia="Calibri" w:hAnsi="Cambria Math" w:cs="Times New Roman"/>
+                  </w:rPr>
+                  <m:t>% Error=</m:t>
+                </m:r>
+                <m:f>
+                  <m:fPr>
+                    <m:ctrlPr>
+                      <w:rPr>
+                        <w:rFonts w:ascii="Cambria Math" w:eastAsia="Calibri" w:hAnsi="Cambria Math" w:cs="Times New Roman"/>
+                        <w:i/>
+                      </w:rPr>
+                    </m:ctrlPr>
+                  </m:fPr>
+                  <m:num>
+                    <m:d>
+                      <m:dPr>
+                        <m:begChr m:val="|"/>
+                        <m:endChr m:val="|"/>
+                        <m:ctrlPr>
+                          <w:rPr>
+                            <w:rFonts w:ascii="Cambria Math" w:eastAsia="Calibri" w:hAnsi="Cambria Math" w:cs="Times New Roman"/>
+                            <w:i/>
+                          </w:rPr>
+                        </m:ctrlPr>
+                      </m:dPr>
+                      <m:e>
+                        <m:r>
+                          <w:rPr>
+                            <w:rFonts w:ascii="Cambria Math" w:eastAsia="Calibri" w:hAnsi="Cambria Math" w:cs="Times New Roman"/>
+                          </w:rPr>
+                          <m:t>50.0</m:t>
+                        </m:r>
+                        <m:r>
+                          <w:rPr>
+                            <w:rFonts w:ascii="Cambria Math" w:eastAsia="Calibri" w:hAnsi="Cambria Math" w:cs="Times New Roman"/>
+                          </w:rPr>
+                          <m:t>-</m:t>
+                        </m:r>
+                        <m:r>
+                          <w:rPr>
+                            <w:rFonts w:ascii="Cambria Math" w:eastAsia="Calibri" w:hAnsi="Cambria Math" w:cs="Times New Roman"/>
+                          </w:rPr>
+                          <m:t>5.25</m:t>
+                        </m:r>
+                      </m:e>
+                    </m:d>
+                  </m:num>
+                  <m:den>
+                    <m:r>
+                      <w:rPr>
+                        <w:rFonts w:ascii="Cambria Math" w:eastAsia="Calibri" w:hAnsi="Cambria Math" w:cs="Times New Roman"/>
+                      </w:rPr>
+                      <m:t>50.0</m:t>
+                    </m:r>
+                  </m:den>
+                </m:f>
+                <m:r>
+                  <w:rPr>
+                    <w:rFonts w:ascii="Cambria Math" w:eastAsia="Calibri" w:hAnsi="Cambria Math" w:cs="Times New Roman"/>
+                  </w:rPr>
+                  <m:t>x100</m:t>
+                </m:r>
+              </m:oMath>
+            </m:oMathPara>
+          </w:p>
+        </w:tc>
+        <w:tc>
+          <w:tcPr>
+            <w:tcW w:w="720" w:type="dxa"/>
+          </w:tcPr>
+          <w:p/>
+        </w:tc>
+        <w:tc>
+          <w:tcPr>
+            <w:tcW w:w="4855" w:type="dxa"/>
+          </w:tcPr>
+          <w:p>
+            <w:r>
+              <w:t>Plug in actual resistance and averaged experimental resistance.</w:t>
+            </w:r>
+          </w:p>
+        </w:tc>
+      </w:tr>
+      <w:tr>
+        <w:tc>
+          <w:tcPr>
+            <w:tcW w:w="5215" w:type="dxa"/>
+          </w:tcPr>
+          <w:p>
+            <w:pPr>
+              <w:rPr>
+                <w:rFonts w:ascii="Calibri" w:eastAsia="Calibri" w:hAnsi="Calibri" w:cs="Times New Roman"/>
+              </w:rPr>
+            </w:pPr>
+          </w:p>
+        </w:tc>
+        <w:tc>
+          <w:tcPr>
+            <w:tcW w:w="720" w:type="dxa"/>
+          </w:tcPr>
+          <w:p/>
+        </w:tc>
+        <w:tc>
+          <w:tcPr>
+            <w:tcW w:w="4855" w:type="dxa"/>
+          </w:tcPr>
+          <w:p/>
+        </w:tc>
+      </w:tr>
+      <w:tr>
+        <w:tc>
+          <w:tcPr>
+            <w:tcW w:w="5215" w:type="dxa"/>
+          </w:tcPr>
+          <w:p>
+            <m:oMathPara>
+              <m:oMathParaPr>
+                <m:jc m:val="right"/>
+              </m:oMathParaPr>
+              <m:oMath>
+                <m:r>
+                  <w:rPr>
+                    <w:rFonts w:ascii="Cambria Math" w:eastAsia="Calibri" w:hAnsi="Cambria Math" w:cs="Times New Roman"/>
+                  </w:rPr>
+                  <m:t>% Error=</m:t>
+                </m:r>
+                <m:r>
+                  <w:rPr>
+                    <w:rFonts w:ascii="Cambria Math" w:eastAsia="Calibri" w:hAnsi="Cambria Math" w:cs="Times New Roman"/>
+                  </w:rPr>
+                  <m:t>0.5%</m:t>
+                </m:r>
+              </m:oMath>
+            </m:oMathPara>
+          </w:p>
+        </w:tc>
+        <w:tc>
+          <w:tcPr>
+            <w:tcW w:w="720" w:type="dxa"/>
+          </w:tcPr>
+          <w:p/>
+        </w:tc>
+        <w:tc>
+          <w:tcPr>
+            <w:tcW w:w="4855" w:type="dxa"/>
+          </w:tcPr>
+          <w:p>
+            <w:pPr>
+              <w:rPr>
+                <w:b/>
+              </w:rPr>
+            </w:pPr>
+            <w:r>
+              <w:t>Solve</w:t>
+            </w:r>
+          </w:p>
+        </w:tc>
+      </w:tr>
+    </w:tbl>
+    <w:p>
+      <w:pPr>
+        <w:rPr>
+          <w:b/>
+        </w:rPr>
+      </w:pPr>
+    </w:p>
+    <w:p>
+      <w:pPr>
+        <w:rPr>
+          <w:b/>
+        </w:rPr>
+      </w:pPr>
+    </w:p>
+    <w:p>
+      <w:pPr>
+        <w:rPr>
+          <w:b/>
+        </w:rPr>
+      </w:pPr>
+    </w:p>
+    <w:p>
+      <w:pPr>
+        <w:rPr>
+          <w:b/>
+        </w:rPr>
+      </w:pPr>
+    </w:p>
+    <w:p>
+      <w:pPr>
+        <w:rPr>
+          <w:b/>
+        </w:rPr>
+      </w:pPr>
+    </w:p>
+    <w:p>
+      <w:pPr>
+        <w:rPr>
+          <w:b/>
+        </w:rPr>
+      </w:pPr>
+    </w:p>
+    <w:p>
+      <w:pPr>
+        <w:rPr>
+          <w:b/>
+        </w:rPr>
+      </w:pPr>
+    </w:p>
+    <w:p>
+      <w:pPr>
+        <w:rPr>
+          <w:b/>
+        </w:rPr>
+      </w:pPr>
+    </w:p>
+    <w:p>
+      <w:pPr>
+        <w:rPr>
+          <w:b/>
+        </w:rPr>
+      </w:pPr>
+    </w:p>
+    <w:p>
+      <w:pPr>
+        <w:rPr>
+          <w:b/>
+        </w:rPr>
+      </w:pPr>
+    </w:p>
+    <w:p>
+      <w:pPr>
+        <w:rPr>
+          <w:b/>
+        </w:rPr>
+      </w:pPr>
+    </w:p>
+    <w:p>
+      <w:pPr>
+        <w:rPr>
+          <w:b/>
+        </w:rPr>
+      </w:pPr>
+    </w:p>
+    <w:p>
+      <w:pPr>
+        <w:rPr>
+          <w:b/>
+        </w:rPr>
+      </w:pPr>
+    </w:p>
+    <w:p>
+      <w:pPr>
+        <w:rPr>
+          <w:b/>
+        </w:rPr>
+      </w:pPr>
+      <w:r>
+        <w:rPr>
+          <w:b/>
+        </w:rPr>
+        <w:lastRenderedPageBreak/>
         <w:pict>
           <v:rect id="_x0000_i1033" style="width:0;height:1.5pt" o:hralign="center" o:hrstd="t" o:hr="t" fillcolor="#a0a0a0" stroked="f"/>
         </w:pict>
@@ -9716,6 +12628,169 @@
           <w:b/>
         </w:rPr>
       </w:pPr>
+      <w:bookmarkStart w:id="1" w:name="_GoBack"/>
+      <w:bookmarkEnd w:id="1"/>
+    </w:p>
+    <w:p>
+      <w:pPr>
+        <w:rPr>
+          <w:b/>
+        </w:rPr>
+      </w:pPr>
+    </w:p>
+    <w:p>
+      <w:pPr>
+        <w:rPr>
+          <w:b/>
+        </w:rPr>
+      </w:pPr>
+    </w:p>
+    <w:p>
+      <w:pPr>
+        <w:rPr>
+          <w:b/>
+        </w:rPr>
+      </w:pPr>
+    </w:p>
+    <w:p>
+      <w:pPr>
+        <w:rPr>
+          <w:b/>
+        </w:rPr>
+      </w:pPr>
+    </w:p>
+    <w:p>
+      <w:pPr>
+        <w:rPr>
+          <w:b/>
+        </w:rPr>
+      </w:pPr>
+    </w:p>
+    <w:p>
+      <w:pPr>
+        <w:rPr>
+          <w:b/>
+        </w:rPr>
+      </w:pPr>
+    </w:p>
+    <w:p>
+      <w:pPr>
+        <w:rPr>
+          <w:b/>
+        </w:rPr>
+      </w:pPr>
+    </w:p>
+    <w:p>
+      <w:pPr>
+        <w:rPr>
+          <w:b/>
+        </w:rPr>
+      </w:pPr>
+    </w:p>
+    <w:p>
+      <w:pPr>
+        <w:rPr>
+          <w:b/>
+        </w:rPr>
+      </w:pPr>
+    </w:p>
+    <w:p>
+      <w:pPr>
+        <w:rPr>
+          <w:b/>
+        </w:rPr>
+      </w:pPr>
+    </w:p>
+    <w:p>
+      <w:pPr>
+        <w:rPr>
+          <w:b/>
+        </w:rPr>
+      </w:pPr>
+    </w:p>
+    <w:p>
+      <w:pPr>
+        <w:rPr>
+          <w:b/>
+        </w:rPr>
+      </w:pPr>
+    </w:p>
+    <w:p>
+      <w:pPr>
+        <w:rPr>
+          <w:b/>
+        </w:rPr>
+      </w:pPr>
+    </w:p>
+    <w:p>
+      <w:pPr>
+        <w:rPr>
+          <w:b/>
+        </w:rPr>
+      </w:pPr>
+    </w:p>
+    <w:p>
+      <w:pPr>
+        <w:rPr>
+          <w:b/>
+        </w:rPr>
+      </w:pPr>
+    </w:p>
+    <w:p>
+      <w:pPr>
+        <w:rPr>
+          <w:b/>
+        </w:rPr>
+      </w:pPr>
+    </w:p>
+    <w:p>
+      <w:pPr>
+        <w:rPr>
+          <w:b/>
+        </w:rPr>
+      </w:pPr>
+    </w:p>
+    <w:p>
+      <w:pPr>
+        <w:rPr>
+          <w:b/>
+        </w:rPr>
+      </w:pPr>
+    </w:p>
+    <w:p>
+      <w:pPr>
+        <w:rPr>
+          <w:b/>
+        </w:rPr>
+      </w:pPr>
+    </w:p>
+    <w:p>
+      <w:pPr>
+        <w:rPr>
+          <w:b/>
+        </w:rPr>
+      </w:pPr>
+    </w:p>
+    <w:p>
+      <w:pPr>
+        <w:rPr>
+          <w:b/>
+        </w:rPr>
+      </w:pPr>
+    </w:p>
+    <w:p>
+      <w:pPr>
+        <w:rPr>
+          <w:b/>
+        </w:rPr>
+      </w:pPr>
+    </w:p>
+    <w:p>
+      <w:pPr>
+        <w:rPr>
+          <w:b/>
+        </w:rPr>
+      </w:pPr>
     </w:p>
     <w:p>
       <w:pPr>
@@ -9748,6 +12823,7 @@
         <w:rPr>
           <w:b/>
         </w:rPr>
+        <w:lastRenderedPageBreak/>
         <w:pict>
           <v:rect id="_x0000_i1035" style="width:0;height:1.5pt" o:hralign="center" o:hrstd="t" o:hr="t" fillcolor="#a0a0a0" stroked="f"/>
         </w:pict>
@@ -9797,7 +12873,6 @@
         <w:rPr>
           <w:noProof/>
         </w:rPr>
-        <w:lastRenderedPageBreak/>
         <w:drawing>
           <wp:inline distT="0" distB="0" distL="0" distR="0" wp14:anchorId="72EFD389" wp14:editId="7593332A">
             <wp:extent cx="6858000" cy="4382135"/>
@@ -10865,7 +13940,7 @@
 </file>
 
 <file path=customXml/itemProps1.xml><?xml version="1.0" encoding="utf-8"?>
-<ds:datastoreItem xmlns:ds="http://schemas.openxmlformats.org/officeDocument/2006/customXml" ds:itemID="{6CEF5448-A2AE-4F52-A6E8-7AE690D24DE7}">
+<ds:datastoreItem xmlns:ds="http://schemas.openxmlformats.org/officeDocument/2006/customXml" ds:itemID="{628DD6C6-C520-4B79-BFF8-3DBA83F16C38}">
   <ds:schemaRefs>
     <ds:schemaRef ds:uri="http://schemas.openxmlformats.org/officeDocument/2006/bibliography"/>
   </ds:schemaRefs>

</xml_diff>